<commit_message>
Reached Milestone 3 & 4
1. Implemented the transaction history for viewing all transaction records (note: when a transaction is deleted, it also gets deleted in the history)
2. Implemented the report summary feature for viewing and generating transaction reports based on user choice (i.e general, monthly or yearly reports)
3. Implemented the expense summary feature for viewing a summary of all transaction expenses
4. Integrated console user interface for communicating with various functions in the system
</commit_message>
<xml_diff>
--- a/project_plan.docx
+++ b/project_plan.docx
@@ -92,7 +92,7 @@
           <w:r>
             <w:fldChar w:fldCharType="separate"/>
           </w:r>
-          <w:hyperlink w:anchor="_Toc183989526" w:history="1">
+          <w:hyperlink w:anchor="_Toc185600845" w:history="1">
             <w:r>
               <w:rPr>
                 <w:rStyle w:val="Hyperlink"/>
@@ -119,7 +119,7 @@
                 <w:noProof/>
                 <w:webHidden/>
               </w:rPr>
-              <w:instrText xml:space="preserve"> PAGEREF _Toc183989526 \h </w:instrText>
+              <w:instrText xml:space="preserve"> PAGEREF _Toc185600845 \h </w:instrText>
             </w:r>
             <w:r>
               <w:rPr>
@@ -161,7 +161,7 @@
               <w:noProof/>
             </w:rPr>
           </w:pPr>
-          <w:hyperlink w:anchor="_Toc183989527" w:history="1">
+          <w:hyperlink w:anchor="_Toc185600846" w:history="1">
             <w:r>
               <w:rPr>
                 <w:rStyle w:val="Hyperlink"/>
@@ -189,7 +189,7 @@
                 <w:noProof/>
                 <w:webHidden/>
               </w:rPr>
-              <w:instrText xml:space="preserve"> PAGEREF _Toc183989527 \h </w:instrText>
+              <w:instrText xml:space="preserve"> PAGEREF _Toc185600846 \h </w:instrText>
             </w:r>
             <w:r>
               <w:rPr>
@@ -231,7 +231,7 @@
               <w:noProof/>
             </w:rPr>
           </w:pPr>
-          <w:hyperlink w:anchor="_Toc183989528" w:history="1">
+          <w:hyperlink w:anchor="_Toc185600847" w:history="1">
             <w:r>
               <w:rPr>
                 <w:rStyle w:val="Hyperlink"/>
@@ -259,7 +259,7 @@
                 <w:noProof/>
                 <w:webHidden/>
               </w:rPr>
-              <w:instrText xml:space="preserve"> PAGEREF _Toc183989528 \h </w:instrText>
+              <w:instrText xml:space="preserve"> PAGEREF _Toc185600847 \h </w:instrText>
             </w:r>
             <w:r>
               <w:rPr>
@@ -301,7 +301,7 @@
               <w:noProof/>
             </w:rPr>
           </w:pPr>
-          <w:hyperlink w:anchor="_Toc183989529" w:history="1">
+          <w:hyperlink w:anchor="_Toc185600848" w:history="1">
             <w:r>
               <w:rPr>
                 <w:rStyle w:val="Hyperlink"/>
@@ -328,7 +328,7 @@
                 <w:noProof/>
                 <w:webHidden/>
               </w:rPr>
-              <w:instrText xml:space="preserve"> PAGEREF _Toc183989529 \h </w:instrText>
+              <w:instrText xml:space="preserve"> PAGEREF _Toc185600848 \h </w:instrText>
             </w:r>
             <w:r>
               <w:rPr>
@@ -370,7 +370,7 @@
               <w:noProof/>
             </w:rPr>
           </w:pPr>
-          <w:hyperlink w:anchor="_Toc183989530" w:history="1">
+          <w:hyperlink w:anchor="_Toc185600849" w:history="1">
             <w:r>
               <w:rPr>
                 <w:rStyle w:val="Hyperlink"/>
@@ -398,7 +398,7 @@
                 <w:noProof/>
                 <w:webHidden/>
               </w:rPr>
-              <w:instrText xml:space="preserve"> PAGEREF _Toc183989530 \h </w:instrText>
+              <w:instrText xml:space="preserve"> PAGEREF _Toc185600849 \h </w:instrText>
             </w:r>
             <w:r>
               <w:rPr>
@@ -440,7 +440,7 @@
               <w:noProof/>
             </w:rPr>
           </w:pPr>
-          <w:hyperlink w:anchor="_Toc183989531" w:history="1">
+          <w:hyperlink w:anchor="_Toc185600850" w:history="1">
             <w:r>
               <w:rPr>
                 <w:rStyle w:val="Hyperlink"/>
@@ -467,7 +467,7 @@
                 <w:noProof/>
                 <w:webHidden/>
               </w:rPr>
-              <w:instrText xml:space="preserve"> PAGEREF _Toc183989531 \h </w:instrText>
+              <w:instrText xml:space="preserve"> PAGEREF _Toc185600850 \h </w:instrText>
             </w:r>
             <w:r>
               <w:rPr>
@@ -509,13 +509,20 @@
               <w:noProof/>
             </w:rPr>
           </w:pPr>
-          <w:hyperlink w:anchor="_Toc183989532" w:history="1">
+          <w:hyperlink w:anchor="_Toc185600851" w:history="1">
             <w:r>
               <w:rPr>
                 <w:rStyle w:val="Hyperlink"/>
                 <w:noProof/>
               </w:rPr>
-              <w:t>Milestone 1: Core Functionality (Transaction Management)</w:t>
+              <w:t xml:space="preserve">Milestone 1: Core Functionality (Transaction Management) </w:t>
+            </w:r>
+            <w:r>
+              <w:rPr>
+                <w:rStyle w:val="Hyperlink"/>
+                <w:noProof/>
+              </w:rPr>
+              <w:sym w:font="Wingdings" w:char="F0FC"/>
             </w:r>
             <w:r>
               <w:rPr>
@@ -536,7 +543,7 @@
                 <w:noProof/>
                 <w:webHidden/>
               </w:rPr>
-              <w:instrText xml:space="preserve"> PAGEREF _Toc183989532 \h </w:instrText>
+              <w:instrText xml:space="preserve"> PAGEREF _Toc185600851 \h </w:instrText>
             </w:r>
             <w:r>
               <w:rPr>
@@ -578,7 +585,7 @@
               <w:noProof/>
             </w:rPr>
           </w:pPr>
-          <w:hyperlink w:anchor="_Toc183989533" w:history="1">
+          <w:hyperlink w:anchor="_Toc185600852" w:history="1">
             <w:r>
               <w:rPr>
                 <w:rStyle w:val="Hyperlink"/>
@@ -605,7 +612,7 @@
                 <w:noProof/>
                 <w:webHidden/>
               </w:rPr>
-              <w:instrText xml:space="preserve"> PAGEREF _Toc183989533 \h </w:instrText>
+              <w:instrText xml:space="preserve"> PAGEREF _Toc185600852 \h </w:instrText>
             </w:r>
             <w:r>
               <w:rPr>
@@ -647,13 +654,20 @@
               <w:noProof/>
             </w:rPr>
           </w:pPr>
-          <w:hyperlink w:anchor="_Toc183989534" w:history="1">
+          <w:hyperlink w:anchor="_Toc185600853" w:history="1">
             <w:r>
               <w:rPr>
                 <w:rStyle w:val="Hyperlink"/>
                 <w:noProof/>
               </w:rPr>
-              <w:t>Milestone 2: Authentication and User Management</w:t>
+              <w:t xml:space="preserve">Milestone 2: Authentication and User Management </w:t>
+            </w:r>
+            <w:r>
+              <w:rPr>
+                <w:rStyle w:val="Hyperlink"/>
+                <w:noProof/>
+              </w:rPr>
+              <w:sym w:font="Wingdings" w:char="F0FC"/>
             </w:r>
             <w:r>
               <w:rPr>
@@ -674,7 +688,7 @@
                 <w:noProof/>
                 <w:webHidden/>
               </w:rPr>
-              <w:instrText xml:space="preserve"> PAGEREF _Toc183989534 \h </w:instrText>
+              <w:instrText xml:space="preserve"> PAGEREF _Toc185600853 \h </w:instrText>
             </w:r>
             <w:r>
               <w:rPr>
@@ -716,7 +730,7 @@
               <w:noProof/>
             </w:rPr>
           </w:pPr>
-          <w:hyperlink w:anchor="_Toc183989535" w:history="1">
+          <w:hyperlink w:anchor="_Toc185600854" w:history="1">
             <w:r>
               <w:rPr>
                 <w:rStyle w:val="Hyperlink"/>
@@ -743,7 +757,7 @@
                 <w:noProof/>
                 <w:webHidden/>
               </w:rPr>
-              <w:instrText xml:space="preserve"> PAGEREF _Toc183989535 \h </w:instrText>
+              <w:instrText xml:space="preserve"> PAGEREF _Toc185600854 \h </w:instrText>
             </w:r>
             <w:r>
               <w:rPr>
@@ -785,13 +799,20 @@
               <w:noProof/>
             </w:rPr>
           </w:pPr>
-          <w:hyperlink w:anchor="_Toc183989536" w:history="1">
+          <w:hyperlink w:anchor="_Toc185600855" w:history="1">
             <w:r>
               <w:rPr>
                 <w:rStyle w:val="Hyperlink"/>
                 <w:noProof/>
               </w:rPr>
-              <w:t>Milestone 3: Transaction Viewing and Reporting</w:t>
+              <w:t xml:space="preserve">Milestone 3: Transaction Viewing and Reporting </w:t>
+            </w:r>
+            <w:r>
+              <w:rPr>
+                <w:rStyle w:val="Hyperlink"/>
+                <w:noProof/>
+              </w:rPr>
+              <w:sym w:font="Wingdings" w:char="F0FC"/>
             </w:r>
             <w:r>
               <w:rPr>
@@ -812,7 +833,7 @@
                 <w:noProof/>
                 <w:webHidden/>
               </w:rPr>
-              <w:instrText xml:space="preserve"> PAGEREF _Toc183989536 \h </w:instrText>
+              <w:instrText xml:space="preserve"> PAGEREF _Toc185600855 \h </w:instrText>
             </w:r>
             <w:r>
               <w:rPr>
@@ -854,7 +875,7 @@
               <w:noProof/>
             </w:rPr>
           </w:pPr>
-          <w:hyperlink w:anchor="_Toc183989537" w:history="1">
+          <w:hyperlink w:anchor="_Toc185600856" w:history="1">
             <w:r>
               <w:rPr>
                 <w:rStyle w:val="Hyperlink"/>
@@ -881,7 +902,7 @@
                 <w:noProof/>
                 <w:webHidden/>
               </w:rPr>
-              <w:instrText xml:space="preserve"> PAGEREF _Toc183989537 \h </w:instrText>
+              <w:instrText xml:space="preserve"> PAGEREF _Toc185600856 \h </w:instrText>
             </w:r>
             <w:r>
               <w:rPr>
@@ -923,13 +944,20 @@
               <w:noProof/>
             </w:rPr>
           </w:pPr>
-          <w:hyperlink w:anchor="_Toc183989538" w:history="1">
+          <w:hyperlink w:anchor="_Toc185600857" w:history="1">
             <w:r>
               <w:rPr>
                 <w:rStyle w:val="Hyperlink"/>
                 <w:noProof/>
               </w:rPr>
-              <w:t>Milestone 4: User Interface Integration</w:t>
+              <w:t xml:space="preserve">Milestone 4: User Interface Integration </w:t>
+            </w:r>
+            <w:r>
+              <w:rPr>
+                <w:rStyle w:val="Hyperlink"/>
+                <w:noProof/>
+              </w:rPr>
+              <w:sym w:font="Wingdings" w:char="F0FC"/>
             </w:r>
             <w:r>
               <w:rPr>
@@ -950,7 +978,7 @@
                 <w:noProof/>
                 <w:webHidden/>
               </w:rPr>
-              <w:instrText xml:space="preserve"> PAGEREF _Toc183989538 \h </w:instrText>
+              <w:instrText xml:space="preserve"> PAGEREF _Toc185600857 \h </w:instrText>
             </w:r>
             <w:r>
               <w:rPr>
@@ -992,7 +1020,7 @@
               <w:noProof/>
             </w:rPr>
           </w:pPr>
-          <w:hyperlink w:anchor="_Toc183989539" w:history="1">
+          <w:hyperlink w:anchor="_Toc185600858" w:history="1">
             <w:r>
               <w:rPr>
                 <w:rStyle w:val="Hyperlink"/>
@@ -1019,7 +1047,7 @@
                 <w:noProof/>
                 <w:webHidden/>
               </w:rPr>
-              <w:instrText xml:space="preserve"> PAGEREF _Toc183989539 \h </w:instrText>
+              <w:instrText xml:space="preserve"> PAGEREF _Toc185600858 \h </w:instrText>
             </w:r>
             <w:r>
               <w:rPr>
@@ -1061,7 +1089,7 @@
               <w:noProof/>
             </w:rPr>
           </w:pPr>
-          <w:hyperlink w:anchor="_Toc183989540" w:history="1">
+          <w:hyperlink w:anchor="_Toc185600859" w:history="1">
             <w:r>
               <w:rPr>
                 <w:rStyle w:val="Hyperlink"/>
@@ -1088,7 +1116,7 @@
                 <w:noProof/>
                 <w:webHidden/>
               </w:rPr>
-              <w:instrText xml:space="preserve"> PAGEREF _Toc183989540 \h </w:instrText>
+              <w:instrText xml:space="preserve"> PAGEREF _Toc185600859 \h </w:instrText>
             </w:r>
             <w:r>
               <w:rPr>
@@ -1130,13 +1158,13 @@
               <w:noProof/>
             </w:rPr>
           </w:pPr>
-          <w:hyperlink w:anchor="_Toc183989541" w:history="1">
+          <w:hyperlink w:anchor="_Toc185600860" w:history="1">
             <w:r>
               <w:rPr>
                 <w:rStyle w:val="Hyperlink"/>
                 <w:noProof/>
               </w:rPr>
-              <w:t>Week 5 (KW 1 – 2025)</w:t>
+              <w:t>Week 5 (KW 8 – 2025)</w:t>
             </w:r>
             <w:r>
               <w:rPr>
@@ -1157,7 +1185,7 @@
                 <w:noProof/>
                 <w:webHidden/>
               </w:rPr>
-              <w:instrText xml:space="preserve"> PAGEREF _Toc183989541 \h </w:instrText>
+              <w:instrText xml:space="preserve"> PAGEREF _Toc185600860 \h </w:instrText>
             </w:r>
             <w:r>
               <w:rPr>
@@ -1199,7 +1227,7 @@
               <w:noProof/>
             </w:rPr>
           </w:pPr>
-          <w:hyperlink w:anchor="_Toc183989542" w:history="1">
+          <w:hyperlink w:anchor="_Toc185600861" w:history="1">
             <w:r>
               <w:rPr>
                 <w:rStyle w:val="Hyperlink"/>
@@ -1226,7 +1254,7 @@
                 <w:noProof/>
                 <w:webHidden/>
               </w:rPr>
-              <w:instrText xml:space="preserve"> PAGEREF _Toc183989542 \h </w:instrText>
+              <w:instrText xml:space="preserve"> PAGEREF _Toc185600861 \h </w:instrText>
             </w:r>
             <w:r>
               <w:rPr>
@@ -1268,13 +1296,13 @@
               <w:noProof/>
             </w:rPr>
           </w:pPr>
-          <w:hyperlink w:anchor="_Toc183989543" w:history="1">
+          <w:hyperlink w:anchor="_Toc185600862" w:history="1">
             <w:r>
               <w:rPr>
                 <w:rStyle w:val="Hyperlink"/>
                 <w:noProof/>
               </w:rPr>
-              <w:t>Week 5 (KW 2 – 2025)</w:t>
+              <w:t>Week 5 (KW 9 – 2025)</w:t>
             </w:r>
             <w:r>
               <w:rPr>
@@ -1295,7 +1323,7 @@
                 <w:noProof/>
                 <w:webHidden/>
               </w:rPr>
-              <w:instrText xml:space="preserve"> PAGEREF _Toc183989543 \h </w:instrText>
+              <w:instrText xml:space="preserve"> PAGEREF _Toc185600862 \h </w:instrText>
             </w:r>
             <w:r>
               <w:rPr>
@@ -1345,7 +1373,7 @@
           <w:color w:val="auto"/>
         </w:rPr>
       </w:pPr>
-      <w:bookmarkStart w:id="2" w:name="_Toc183989526"/>
+      <w:bookmarkStart w:id="2" w:name="_Toc185600845"/>
       <w:r>
         <w:rPr>
           <w:color w:val="auto"/>
@@ -1363,7 +1391,7 @@
         </w:rPr>
       </w:pPr>
       <w:bookmarkStart w:id="3" w:name="_Toc159931939"/>
-      <w:bookmarkStart w:id="4" w:name="_Toc183989527"/>
+      <w:bookmarkStart w:id="4" w:name="_Toc185600846"/>
       <w:r>
         <w:rPr>
           <w:color w:val="auto"/>
@@ -1444,7 +1472,7 @@
         </w:rPr>
       </w:pPr>
       <w:bookmarkStart w:id="5" w:name="_Toc159931940"/>
-      <w:bookmarkStart w:id="6" w:name="_Toc183989528"/>
+      <w:bookmarkStart w:id="6" w:name="_Toc185600847"/>
       <w:commentRangeStart w:id="7"/>
       <w:r>
         <w:rPr>
@@ -1649,6 +1677,184 @@
           </w:p>
         </w:tc>
       </w:tr>
+      <w:tr>
+        <w:tc>
+          <w:tcPr>
+            <w:tcW w:w="1005" w:type="dxa"/>
+            <w:shd w:val="clear" w:color="auto" w:fill="auto"/>
+          </w:tcPr>
+          <w:p>
+            <w:pPr>
+              <w:spacing w:after="0" w:line="240" w:lineRule="auto"/>
+              <w:rPr>
+                <w:lang w:val="en-GB"/>
+              </w:rPr>
+            </w:pPr>
+            <w:r>
+              <w:rPr>
+                <w:lang w:val="en-GB"/>
+              </w:rPr>
+              <w:t>0.2</w:t>
+            </w:r>
+          </w:p>
+        </w:tc>
+        <w:tc>
+          <w:tcPr>
+            <w:tcW w:w="1379" w:type="dxa"/>
+            <w:shd w:val="clear" w:color="auto" w:fill="auto"/>
+          </w:tcPr>
+          <w:p>
+            <w:pPr>
+              <w:spacing w:after="0" w:line="240" w:lineRule="auto"/>
+              <w:rPr>
+                <w:lang w:val="en-GB"/>
+              </w:rPr>
+            </w:pPr>
+            <w:r>
+              <w:rPr>
+                <w:lang w:val="en-GB"/>
+              </w:rPr>
+              <w:t>20.12.2024</w:t>
+            </w:r>
+          </w:p>
+        </w:tc>
+        <w:tc>
+          <w:tcPr>
+            <w:tcW w:w="1396" w:type="dxa"/>
+            <w:shd w:val="clear" w:color="auto" w:fill="auto"/>
+          </w:tcPr>
+          <w:p>
+            <w:pPr>
+              <w:spacing w:after="0" w:line="240" w:lineRule="auto"/>
+              <w:rPr>
+                <w:lang w:val="en-GB"/>
+              </w:rPr>
+            </w:pPr>
+            <w:r>
+              <w:rPr>
+                <w:lang w:val="en-GB"/>
+              </w:rPr>
+              <w:t>Charles</w:t>
+            </w:r>
+          </w:p>
+        </w:tc>
+        <w:tc>
+          <w:tcPr>
+            <w:tcW w:w="5287" w:type="dxa"/>
+            <w:shd w:val="clear" w:color="auto" w:fill="auto"/>
+          </w:tcPr>
+          <w:p>
+            <w:pPr>
+              <w:pStyle w:val="ListParagraph"/>
+              <w:numPr>
+                <w:ilvl w:val="0"/>
+                <w:numId w:val="10"/>
+              </w:numPr>
+              <w:spacing w:after="0" w:line="240" w:lineRule="auto"/>
+              <w:rPr>
+                <w:lang w:val="en-GB"/>
+              </w:rPr>
+            </w:pPr>
+            <w:r>
+              <w:rPr>
+                <w:lang w:val="en-GB"/>
+              </w:rPr>
+              <w:t xml:space="preserve">Changed the implementation of Milestone 5 from KW 1 – 2025 to </w:t>
+            </w:r>
+            <w:r>
+              <w:t xml:space="preserve">KW </w:t>
+            </w:r>
+            <w:r>
+              <w:t>8</w:t>
+            </w:r>
+            <w:r>
+              <w:t xml:space="preserve"> – 2025</w:t>
+            </w:r>
+            <w:r>
+              <w:t xml:space="preserve"> </w:t>
+            </w:r>
+            <w:r>
+              <w:rPr>
+                <w:lang w:val="en-GB"/>
+              </w:rPr>
+              <w:t>due to upcoming exams</w:t>
+            </w:r>
+          </w:p>
+          <w:p>
+            <w:pPr>
+              <w:pStyle w:val="ListParagraph"/>
+              <w:numPr>
+                <w:ilvl w:val="0"/>
+                <w:numId w:val="10"/>
+              </w:numPr>
+              <w:spacing w:after="0" w:line="240" w:lineRule="auto"/>
+              <w:rPr>
+                <w:lang w:val="en-GB"/>
+              </w:rPr>
+            </w:pPr>
+            <w:r>
+              <w:rPr>
+                <w:lang w:val="en-GB"/>
+              </w:rPr>
+              <w:t xml:space="preserve">Changed the implementation of Milestone </w:t>
+            </w:r>
+            <w:r>
+              <w:rPr>
+                <w:lang w:val="en-GB"/>
+              </w:rPr>
+              <w:t>6</w:t>
+            </w:r>
+            <w:r>
+              <w:rPr>
+                <w:lang w:val="en-GB"/>
+              </w:rPr>
+              <w:t xml:space="preserve"> from KW </w:t>
+            </w:r>
+            <w:r>
+              <w:rPr>
+                <w:lang w:val="en-GB"/>
+              </w:rPr>
+              <w:t>2</w:t>
+            </w:r>
+            <w:r>
+              <w:rPr>
+                <w:lang w:val="en-GB"/>
+              </w:rPr>
+              <w:t xml:space="preserve"> – 2025 to </w:t>
+            </w:r>
+            <w:r>
+              <w:t xml:space="preserve">KW </w:t>
+            </w:r>
+            <w:r>
+              <w:t>9</w:t>
+            </w:r>
+            <w:r>
+              <w:t xml:space="preserve"> – 2025</w:t>
+            </w:r>
+            <w:r>
+              <w:t xml:space="preserve"> </w:t>
+            </w:r>
+            <w:r>
+              <w:rPr>
+                <w:lang w:val="en-GB"/>
+              </w:rPr>
+              <w:t xml:space="preserve">due to </w:t>
+            </w:r>
+            <w:r>
+              <w:rPr>
+                <w:lang w:val="en-GB"/>
+              </w:rPr>
+              <w:t xml:space="preserve">upcoming </w:t>
+            </w:r>
+            <w:r>
+              <w:rPr>
+                <w:lang w:val="en-GB"/>
+              </w:rPr>
+              <w:t>exams</w:t>
+            </w:r>
+          </w:p>
+        </w:tc>
+      </w:tr>
     </w:tbl>
     <w:p>
       <w:pPr>
@@ -1657,7 +1863,7 @@
           <w:color w:val="auto"/>
         </w:rPr>
       </w:pPr>
-      <w:bookmarkStart w:id="8" w:name="_Toc183989529"/>
+      <w:bookmarkStart w:id="8" w:name="_Toc185600848"/>
       <w:bookmarkEnd w:id="1"/>
       <w:r>
         <w:rPr>
@@ -1681,7 +1887,7 @@
         </w:rPr>
       </w:pPr>
       <w:bookmarkStart w:id="9" w:name="_Toc159931944"/>
-      <w:bookmarkStart w:id="10" w:name="_Toc183989530"/>
+      <w:bookmarkStart w:id="10" w:name="_Toc185600849"/>
       <w:r>
         <w:rPr>
           <w:color w:val="auto"/>
@@ -1954,7 +2160,7 @@
           <w:color w:val="auto"/>
         </w:rPr>
       </w:pPr>
-      <w:bookmarkStart w:id="11" w:name="_Toc183989531"/>
+      <w:bookmarkStart w:id="11" w:name="_Toc185600850"/>
       <w:r>
         <w:rPr>
           <w:color w:val="auto"/>
@@ -1970,12 +2176,24 @@
           <w:color w:val="auto"/>
         </w:rPr>
       </w:pPr>
-      <w:bookmarkStart w:id="12" w:name="_Toc183989532"/>
+      <w:bookmarkStart w:id="12" w:name="_Toc185600851"/>
       <w:r>
         <w:rPr>
           <w:color w:val="auto"/>
         </w:rPr>
         <w:t>Milestone 1: Core Functionality (Transaction Management)</w:t>
+      </w:r>
+      <w:r>
+        <w:rPr>
+          <w:color w:val="auto"/>
+        </w:rPr>
+        <w:t xml:space="preserve"> </w:t>
+      </w:r>
+      <w:r>
+        <w:rPr>
+          <w:color w:val="4EA72E" w:themeColor="accent6"/>
+        </w:rPr>
+        <w:sym w:font="Wingdings" w:char="F0FC"/>
       </w:r>
       <w:bookmarkEnd w:id="12"/>
     </w:p>
@@ -1986,7 +2204,7 @@
           <w:color w:val="auto"/>
         </w:rPr>
       </w:pPr>
-      <w:bookmarkStart w:id="13" w:name="_Toc183989533"/>
+      <w:bookmarkStart w:id="13" w:name="_Toc185600852"/>
       <w:r>
         <w:rPr>
           <w:color w:val="auto"/>
@@ -2128,12 +2346,24 @@
           <w:color w:val="auto"/>
         </w:rPr>
       </w:pPr>
-      <w:bookmarkStart w:id="14" w:name="_Toc183989534"/>
+      <w:bookmarkStart w:id="14" w:name="_Toc185600853"/>
       <w:r>
         <w:rPr>
           <w:color w:val="auto"/>
         </w:rPr>
         <w:t>Milestone 2: Authentication and User Management</w:t>
+      </w:r>
+      <w:r>
+        <w:rPr>
+          <w:color w:val="auto"/>
+        </w:rPr>
+        <w:t xml:space="preserve"> </w:t>
+      </w:r>
+      <w:r>
+        <w:rPr>
+          <w:color w:val="4EA72E" w:themeColor="accent6"/>
+        </w:rPr>
+        <w:sym w:font="Wingdings" w:char="F0FC"/>
       </w:r>
       <w:bookmarkEnd w:id="14"/>
     </w:p>
@@ -2144,7 +2374,7 @@
           <w:color w:val="auto"/>
         </w:rPr>
       </w:pPr>
-      <w:bookmarkStart w:id="15" w:name="_Toc183989535"/>
+      <w:bookmarkStart w:id="15" w:name="_Toc185600854"/>
       <w:r>
         <w:rPr>
           <w:color w:val="auto"/>
@@ -2218,6 +2448,7 @@
         </w:numPr>
       </w:pPr>
       <w:r>
+        <w:lastRenderedPageBreak/>
         <w:t xml:space="preserve">Integrate database functionality for storing, modifying and retrieving user account data through </w:t>
       </w:r>
       <w:proofErr w:type="spellStart"/>
@@ -2240,13 +2471,24 @@
           <w:color w:val="auto"/>
         </w:rPr>
       </w:pPr>
-      <w:bookmarkStart w:id="16" w:name="_Toc183989536"/>
+      <w:bookmarkStart w:id="16" w:name="_Toc185600855"/>
       <w:r>
         <w:rPr>
           <w:color w:val="auto"/>
         </w:rPr>
-        <w:lastRenderedPageBreak/>
         <w:t>Milestone 3: Transaction Viewing and Reporting</w:t>
+      </w:r>
+      <w:r>
+        <w:rPr>
+          <w:color w:val="auto"/>
+        </w:rPr>
+        <w:t xml:space="preserve"> </w:t>
+      </w:r>
+      <w:r>
+        <w:rPr>
+          <w:color w:val="4EA72E" w:themeColor="accent6"/>
+        </w:rPr>
+        <w:sym w:font="Wingdings" w:char="F0FC"/>
       </w:r>
       <w:bookmarkEnd w:id="16"/>
     </w:p>
@@ -2257,7 +2499,7 @@
           <w:color w:val="auto"/>
         </w:rPr>
       </w:pPr>
-      <w:bookmarkStart w:id="17" w:name="_Toc183989537"/>
+      <w:bookmarkStart w:id="17" w:name="_Toc185600856"/>
       <w:r>
         <w:rPr>
           <w:color w:val="auto"/>
@@ -2387,12 +2629,24 @@
           <w:color w:val="auto"/>
         </w:rPr>
       </w:pPr>
-      <w:bookmarkStart w:id="18" w:name="_Toc183989538"/>
+      <w:bookmarkStart w:id="18" w:name="_Toc185600857"/>
       <w:r>
         <w:rPr>
           <w:color w:val="auto"/>
         </w:rPr>
         <w:t>Milestone 4: User Interface Integration</w:t>
+      </w:r>
+      <w:r>
+        <w:rPr>
+          <w:color w:val="auto"/>
+        </w:rPr>
+        <w:t xml:space="preserve"> </w:t>
+      </w:r>
+      <w:r>
+        <w:rPr>
+          <w:color w:val="4EA72E" w:themeColor="accent6"/>
+        </w:rPr>
+        <w:sym w:font="Wingdings" w:char="F0FC"/>
       </w:r>
       <w:bookmarkEnd w:id="18"/>
     </w:p>
@@ -2403,7 +2657,7 @@
           <w:color w:val="auto"/>
         </w:rPr>
       </w:pPr>
-      <w:bookmarkStart w:id="19" w:name="_Toc183989539"/>
+      <w:bookmarkStart w:id="19" w:name="_Toc185600858"/>
       <w:r>
         <w:rPr>
           <w:color w:val="auto"/>
@@ -2467,7 +2721,7 @@
           <w:color w:val="auto"/>
         </w:rPr>
       </w:pPr>
-      <w:bookmarkStart w:id="20" w:name="_Toc183989540"/>
+      <w:bookmarkStart w:id="20" w:name="_Toc185600859"/>
       <w:r>
         <w:rPr>
           <w:color w:val="auto"/>
@@ -2495,12 +2749,24 @@
           <w:color w:val="auto"/>
         </w:rPr>
       </w:pPr>
-      <w:bookmarkStart w:id="21" w:name="_Toc183989541"/>
+      <w:bookmarkStart w:id="21" w:name="_Toc185600860"/>
       <w:r>
         <w:rPr>
           <w:color w:val="auto"/>
         </w:rPr>
-        <w:t>Week 5 (KW 1 – 2025)</w:t>
+        <w:t xml:space="preserve">Week 5 (KW </w:t>
+      </w:r>
+      <w:r>
+        <w:rPr>
+          <w:color w:val="auto"/>
+        </w:rPr>
+        <w:t>8</w:t>
+      </w:r>
+      <w:r>
+        <w:rPr>
+          <w:color w:val="auto"/>
+        </w:rPr>
+        <w:t xml:space="preserve"> – 2025)</w:t>
       </w:r>
       <w:bookmarkEnd w:id="21"/>
     </w:p>
@@ -2599,7 +2865,7 @@
           <w:color w:val="auto"/>
         </w:rPr>
       </w:pPr>
-      <w:bookmarkStart w:id="22" w:name="_Toc183989542"/>
+      <w:bookmarkStart w:id="22" w:name="_Toc185600861"/>
       <w:r>
         <w:rPr>
           <w:color w:val="auto"/>
@@ -2615,7 +2881,7 @@
           <w:color w:val="auto"/>
         </w:rPr>
       </w:pPr>
-      <w:bookmarkStart w:id="23" w:name="_Toc183989543"/>
+      <w:bookmarkStart w:id="23" w:name="_Toc185600862"/>
       <w:r>
         <w:rPr>
           <w:color w:val="auto"/>
@@ -2626,7 +2892,7 @@
         <w:rPr>
           <w:color w:val="auto"/>
         </w:rPr>
-        <w:t>2</w:t>
+        <w:t>9</w:t>
       </w:r>
       <w:r>
         <w:rPr>
@@ -2669,6 +2935,7 @@
         </w:numPr>
       </w:pPr>
       <w:r>
+        <w:lastRenderedPageBreak/>
         <w:t>Identify and fix any bugs.</w:t>
       </w:r>
     </w:p>
@@ -2861,6 +3128,119 @@
 <file path=word/numbering.xml><?xml version="1.0" encoding="utf-8"?>
 <w:numbering xmlns:wpc="http://schemas.microsoft.com/office/word/2010/wordprocessingCanvas" xmlns:cx="http://schemas.microsoft.com/office/drawing/2014/chartex" xmlns:cx1="http://schemas.microsoft.com/office/drawing/2015/9/8/chartex" xmlns:cx2="http://schemas.microsoft.com/office/drawing/2015/10/21/chartex" xmlns:cx3="http://schemas.microsoft.com/office/drawing/2016/5/9/chartex" xmlns:cx4="http://schemas.microsoft.com/office/drawing/2016/5/10/chartex" xmlns:cx5="http://schemas.microsoft.com/office/drawing/2016/5/11/chartex" xmlns:cx6="http://schemas.microsoft.com/office/drawing/2016/5/12/chartex" xmlns:cx7="http://schemas.microsoft.com/office/drawing/2016/5/13/chartex" xmlns:cx8="http://schemas.microsoft.com/office/drawing/2016/5/14/chartex" xmlns:mc="http://schemas.openxmlformats.org/markup-compatibility/2006" xmlns:aink="http://schemas.microsoft.com/office/drawing/2016/ink" xmlns:am3d="http://schemas.microsoft.com/office/drawing/2017/model3d" xmlns:o="urn:schemas-microsoft-com:office:office" xmlns:oel="http://schemas.microsoft.com/office/2019/extlst" xmlns:r="http://schemas.openxmlformats.org/officeDocument/2006/relationships" xmlns:m="http://schemas.openxmlformats.org/officeDocument/2006/math" xmlns:v="urn:schemas-microsoft-com:vml" xmlns:wp14="http://schemas.microsoft.com/office/word/2010/wordprocessingDrawing" xmlns:wp="http://schemas.openxmlformats.org/drawingml/2006/wordprocessingDrawing" xmlns:w10="urn:schemas-microsoft-com:office:word" xmlns:w="http://schemas.openxmlformats.org/wordprocessingml/2006/main" xmlns:w14="http://schemas.microsoft.com/office/word/2010/wordml" xmlns:w15="http://schemas.microsoft.com/office/word/2012/wordml" xmlns:w16cex="http://schemas.microsoft.com/office/word/2018/wordml/cex" xmlns:w16cid="http://schemas.microsoft.com/office/word/2016/wordml/cid" xmlns:w16="http://schemas.microsoft.com/office/word/2018/wordml" xmlns:w16du="http://schemas.microsoft.com/office/word/2023/wordml/word16du" xmlns:w16sdtdh="http://schemas.microsoft.com/office/word/2020/wordml/sdtdatahash" xmlns:w16se="http://schemas.microsoft.com/office/word/2015/wordml/symex" xmlns:wpg="http://schemas.microsoft.com/office/word/2010/wordprocessingGroup" xmlns:wpi="http://schemas.microsoft.com/office/word/2010/wordprocessingInk" xmlns:wne="http://schemas.microsoft.com/office/word/2006/wordml" xmlns:wps="http://schemas.microsoft.com/office/word/2010/wordprocessingShape" mc:Ignorable="w14 w15 w16se w16cid w16 w16cex w16sdtdh w16du wp14">
   <w:abstractNum w:abstractNumId="0" w15:restartNumberingAfterBreak="0">
+    <w:nsid w:val="021506CC"/>
+    <w:multiLevelType w:val="hybridMultilevel"/>
+    <w:tmpl w:val="230270D0"/>
+    <w:lvl w:ilvl="0" w:tplc="A9E8C87E">
+      <w:start w:val="20"/>
+      <w:numFmt w:val="bullet"/>
+      <w:lvlText w:val="-"/>
+      <w:lvlJc w:val="left"/>
+      <w:pPr>
+        <w:ind w:left="720" w:hanging="360"/>
+      </w:pPr>
+      <w:rPr>
+        <w:rFonts w:ascii="Aptos" w:eastAsiaTheme="minorHAnsi" w:hAnsi="Aptos" w:cstheme="minorBidi" w:hint="default"/>
+      </w:rPr>
+    </w:lvl>
+    <w:lvl w:ilvl="1" w:tplc="04090003" w:tentative="1">
+      <w:start w:val="1"/>
+      <w:numFmt w:val="bullet"/>
+      <w:lvlText w:val="o"/>
+      <w:lvlJc w:val="left"/>
+      <w:pPr>
+        <w:ind w:left="1440" w:hanging="360"/>
+      </w:pPr>
+      <w:rPr>
+        <w:rFonts w:ascii="Courier New" w:hAnsi="Courier New" w:cs="Courier New" w:hint="default"/>
+      </w:rPr>
+    </w:lvl>
+    <w:lvl w:ilvl="2" w:tplc="04090005" w:tentative="1">
+      <w:start w:val="1"/>
+      <w:numFmt w:val="bullet"/>
+      <w:lvlText w:val=""/>
+      <w:lvlJc w:val="left"/>
+      <w:pPr>
+        <w:ind w:left="2160" w:hanging="360"/>
+      </w:pPr>
+      <w:rPr>
+        <w:rFonts w:ascii="Wingdings" w:hAnsi="Wingdings" w:hint="default"/>
+      </w:rPr>
+    </w:lvl>
+    <w:lvl w:ilvl="3" w:tplc="04090001" w:tentative="1">
+      <w:start w:val="1"/>
+      <w:numFmt w:val="bullet"/>
+      <w:lvlText w:val=""/>
+      <w:lvlJc w:val="left"/>
+      <w:pPr>
+        <w:ind w:left="2880" w:hanging="360"/>
+      </w:pPr>
+      <w:rPr>
+        <w:rFonts w:ascii="Symbol" w:hAnsi="Symbol" w:hint="default"/>
+      </w:rPr>
+    </w:lvl>
+    <w:lvl w:ilvl="4" w:tplc="04090003" w:tentative="1">
+      <w:start w:val="1"/>
+      <w:numFmt w:val="bullet"/>
+      <w:lvlText w:val="o"/>
+      <w:lvlJc w:val="left"/>
+      <w:pPr>
+        <w:ind w:left="3600" w:hanging="360"/>
+      </w:pPr>
+      <w:rPr>
+        <w:rFonts w:ascii="Courier New" w:hAnsi="Courier New" w:cs="Courier New" w:hint="default"/>
+      </w:rPr>
+    </w:lvl>
+    <w:lvl w:ilvl="5" w:tplc="04090005" w:tentative="1">
+      <w:start w:val="1"/>
+      <w:numFmt w:val="bullet"/>
+      <w:lvlText w:val=""/>
+      <w:lvlJc w:val="left"/>
+      <w:pPr>
+        <w:ind w:left="4320" w:hanging="360"/>
+      </w:pPr>
+      <w:rPr>
+        <w:rFonts w:ascii="Wingdings" w:hAnsi="Wingdings" w:hint="default"/>
+      </w:rPr>
+    </w:lvl>
+    <w:lvl w:ilvl="6" w:tplc="04090001" w:tentative="1">
+      <w:start w:val="1"/>
+      <w:numFmt w:val="bullet"/>
+      <w:lvlText w:val=""/>
+      <w:lvlJc w:val="left"/>
+      <w:pPr>
+        <w:ind w:left="5040" w:hanging="360"/>
+      </w:pPr>
+      <w:rPr>
+        <w:rFonts w:ascii="Symbol" w:hAnsi="Symbol" w:hint="default"/>
+      </w:rPr>
+    </w:lvl>
+    <w:lvl w:ilvl="7" w:tplc="04090003" w:tentative="1">
+      <w:start w:val="1"/>
+      <w:numFmt w:val="bullet"/>
+      <w:lvlText w:val="o"/>
+      <w:lvlJc w:val="left"/>
+      <w:pPr>
+        <w:ind w:left="5760" w:hanging="360"/>
+      </w:pPr>
+      <w:rPr>
+        <w:rFonts w:ascii="Courier New" w:hAnsi="Courier New" w:cs="Courier New" w:hint="default"/>
+      </w:rPr>
+    </w:lvl>
+    <w:lvl w:ilvl="8" w:tplc="04090005" w:tentative="1">
+      <w:start w:val="1"/>
+      <w:numFmt w:val="bullet"/>
+      <w:lvlText w:val=""/>
+      <w:lvlJc w:val="left"/>
+      <w:pPr>
+        <w:ind w:left="6480" w:hanging="360"/>
+      </w:pPr>
+      <w:rPr>
+        <w:rFonts w:ascii="Wingdings" w:hAnsi="Wingdings" w:hint="default"/>
+      </w:rPr>
+    </w:lvl>
+  </w:abstractNum>
+  <w:abstractNum w:abstractNumId="1" w15:restartNumberingAfterBreak="0">
     <w:nsid w:val="124F1E39"/>
     <w:multiLevelType w:val="hybridMultilevel"/>
     <w:tmpl w:val="7166B434"/>
@@ -2973,7 +3353,7 @@
       </w:rPr>
     </w:lvl>
   </w:abstractNum>
-  <w:abstractNum w:abstractNumId="1" w15:restartNumberingAfterBreak="0">
+  <w:abstractNum w:abstractNumId="2" w15:restartNumberingAfterBreak="0">
     <w:nsid w:val="15CD17E8"/>
     <w:multiLevelType w:val="hybridMultilevel"/>
     <w:tmpl w:val="9A5A13FE"/>
@@ -3086,7 +3466,7 @@
       </w:rPr>
     </w:lvl>
   </w:abstractNum>
-  <w:abstractNum w:abstractNumId="2" w15:restartNumberingAfterBreak="0">
+  <w:abstractNum w:abstractNumId="3" w15:restartNumberingAfterBreak="0">
     <w:nsid w:val="28254A1D"/>
     <w:multiLevelType w:val="hybridMultilevel"/>
     <w:tmpl w:val="19D42BCA"/>
@@ -3199,7 +3579,7 @@
       </w:rPr>
     </w:lvl>
   </w:abstractNum>
-  <w:abstractNum w:abstractNumId="3" w15:restartNumberingAfterBreak="0">
+  <w:abstractNum w:abstractNumId="4" w15:restartNumberingAfterBreak="0">
     <w:nsid w:val="2A750B8D"/>
     <w:multiLevelType w:val="hybridMultilevel"/>
     <w:tmpl w:val="82FC6978"/>
@@ -3312,7 +3692,7 @@
       </w:rPr>
     </w:lvl>
   </w:abstractNum>
-  <w:abstractNum w:abstractNumId="4" w15:restartNumberingAfterBreak="0">
+  <w:abstractNum w:abstractNumId="5" w15:restartNumberingAfterBreak="0">
     <w:nsid w:val="36E828D1"/>
     <w:multiLevelType w:val="hybridMultilevel"/>
     <w:tmpl w:val="1474EF90"/>
@@ -3425,7 +3805,7 @@
       </w:rPr>
     </w:lvl>
   </w:abstractNum>
-  <w:abstractNum w:abstractNumId="5" w15:restartNumberingAfterBreak="0">
+  <w:abstractNum w:abstractNumId="6" w15:restartNumberingAfterBreak="0">
     <w:nsid w:val="37560BB5"/>
     <w:multiLevelType w:val="hybridMultilevel"/>
     <w:tmpl w:val="85440E02"/>
@@ -3538,7 +3918,7 @@
       </w:rPr>
     </w:lvl>
   </w:abstractNum>
-  <w:abstractNum w:abstractNumId="6" w15:restartNumberingAfterBreak="0">
+  <w:abstractNum w:abstractNumId="7" w15:restartNumberingAfterBreak="0">
     <w:nsid w:val="47E738D5"/>
     <w:multiLevelType w:val="hybridMultilevel"/>
     <w:tmpl w:val="1512B5A6"/>
@@ -3651,7 +4031,7 @@
       </w:rPr>
     </w:lvl>
   </w:abstractNum>
-  <w:abstractNum w:abstractNumId="7" w15:restartNumberingAfterBreak="0">
+  <w:abstractNum w:abstractNumId="8" w15:restartNumberingAfterBreak="0">
     <w:nsid w:val="53D4229E"/>
     <w:multiLevelType w:val="multilevel"/>
     <w:tmpl w:val="7638A346"/>
@@ -3800,7 +4180,7 @@
       </w:rPr>
     </w:lvl>
   </w:abstractNum>
-  <w:abstractNum w:abstractNumId="8" w15:restartNumberingAfterBreak="0">
+  <w:abstractNum w:abstractNumId="9" w15:restartNumberingAfterBreak="0">
     <w:nsid w:val="66662551"/>
     <w:multiLevelType w:val="hybridMultilevel"/>
     <w:tmpl w:val="95E62AF6"/>
@@ -3914,31 +4294,34 @@
     </w:lvl>
   </w:abstractNum>
   <w:num w:numId="1" w16cid:durableId="827600557">
+    <w:abstractNumId w:val="8"/>
+  </w:num>
+  <w:num w:numId="2" w16cid:durableId="1416710529">
+    <w:abstractNumId w:val="2"/>
+  </w:num>
+  <w:num w:numId="3" w16cid:durableId="1434596899">
+    <w:abstractNumId w:val="4"/>
+  </w:num>
+  <w:num w:numId="4" w16cid:durableId="188105649">
+    <w:abstractNumId w:val="3"/>
+  </w:num>
+  <w:num w:numId="5" w16cid:durableId="1222640326">
+    <w:abstractNumId w:val="1"/>
+  </w:num>
+  <w:num w:numId="6" w16cid:durableId="499319435">
     <w:abstractNumId w:val="7"/>
   </w:num>
-  <w:num w:numId="2" w16cid:durableId="1416710529">
-    <w:abstractNumId w:val="1"/>
+  <w:num w:numId="7" w16cid:durableId="86511100">
+    <w:abstractNumId w:val="5"/>
   </w:num>
-  <w:num w:numId="3" w16cid:durableId="1434596899">
-    <w:abstractNumId w:val="3"/>
+  <w:num w:numId="8" w16cid:durableId="1924140792">
+    <w:abstractNumId w:val="9"/>
   </w:num>
-  <w:num w:numId="4" w16cid:durableId="188105649">
-    <w:abstractNumId w:val="2"/>
-  </w:num>
-  <w:num w:numId="5" w16cid:durableId="1222640326">
-    <w:abstractNumId w:val="0"/>
-  </w:num>
-  <w:num w:numId="6" w16cid:durableId="499319435">
+  <w:num w:numId="9" w16cid:durableId="715197481">
     <w:abstractNumId w:val="6"/>
   </w:num>
-  <w:num w:numId="7" w16cid:durableId="86511100">
-    <w:abstractNumId w:val="4"/>
-  </w:num>
-  <w:num w:numId="8" w16cid:durableId="1924140792">
-    <w:abstractNumId w:val="8"/>
-  </w:num>
-  <w:num w:numId="9" w16cid:durableId="715197481">
-    <w:abstractNumId w:val="5"/>
+  <w:num w:numId="10" w16cid:durableId="1738824034">
+    <w:abstractNumId w:val="0"/>
   </w:num>
 </w:numbering>
 </file>

</xml_diff>

<commit_message>
Reached Milestone 5 & 6
- Refactor user account management and enhance transaction handling

- Ability to select currency when creating a user account.

- Implemented DataStorage for loading and saving data
</commit_message>
<xml_diff>
--- a/project_plan.docx
+++ b/project_plan.docx
@@ -1,6 +1,6 @@
 
 <file path=word/document.xml><?xml version="1.0" encoding="utf-8"?>
-<w:document xmlns:wpc="http://schemas.microsoft.com/office/word/2010/wordprocessingCanvas" xmlns:cx="http://schemas.microsoft.com/office/drawing/2014/chartex" xmlns:cx1="http://schemas.microsoft.com/office/drawing/2015/9/8/chartex" xmlns:cx2="http://schemas.microsoft.com/office/drawing/2015/10/21/chartex" xmlns:cx3="http://schemas.microsoft.com/office/drawing/2016/5/9/chartex" xmlns:cx4="http://schemas.microsoft.com/office/drawing/2016/5/10/chartex" xmlns:cx5="http://schemas.microsoft.com/office/drawing/2016/5/11/chartex" xmlns:cx6="http://schemas.microsoft.com/office/drawing/2016/5/12/chartex" xmlns:cx7="http://schemas.microsoft.com/office/drawing/2016/5/13/chartex" xmlns:cx8="http://schemas.microsoft.com/office/drawing/2016/5/14/chartex" xmlns:mc="http://schemas.openxmlformats.org/markup-compatibility/2006" xmlns:aink="http://schemas.microsoft.com/office/drawing/2016/ink" xmlns:am3d="http://schemas.microsoft.com/office/drawing/2017/model3d" xmlns:o="urn:schemas-microsoft-com:office:office" xmlns:oel="http://schemas.microsoft.com/office/2019/extlst" xmlns:r="http://schemas.openxmlformats.org/officeDocument/2006/relationships" xmlns:m="http://schemas.openxmlformats.org/officeDocument/2006/math" xmlns:v="urn:schemas-microsoft-com:vml" xmlns:wp14="http://schemas.microsoft.com/office/word/2010/wordprocessingDrawing" xmlns:wp="http://schemas.openxmlformats.org/drawingml/2006/wordprocessingDrawing" xmlns:w10="urn:schemas-microsoft-com:office:word" xmlns:w="http://schemas.openxmlformats.org/wordprocessingml/2006/main" xmlns:w14="http://schemas.microsoft.com/office/word/2010/wordml" xmlns:w15="http://schemas.microsoft.com/office/word/2012/wordml" xmlns:w16cex="http://schemas.microsoft.com/office/word/2018/wordml/cex" xmlns:w16cid="http://schemas.microsoft.com/office/word/2016/wordml/cid" xmlns:w16="http://schemas.microsoft.com/office/word/2018/wordml" xmlns:w16du="http://schemas.microsoft.com/office/word/2023/wordml/word16du" xmlns:w16sdtdh="http://schemas.microsoft.com/office/word/2020/wordml/sdtdatahash" xmlns:w16se="http://schemas.microsoft.com/office/word/2015/wordml/symex" xmlns:wpg="http://schemas.microsoft.com/office/word/2010/wordprocessingGroup" xmlns:wpi="http://schemas.microsoft.com/office/word/2010/wordprocessingInk" xmlns:wne="http://schemas.microsoft.com/office/word/2006/wordml" xmlns:wps="http://schemas.microsoft.com/office/word/2010/wordprocessingShape" mc:Ignorable="w14 w15 w16se w16cid w16 w16cex w16sdtdh w16du wp14">
+<w:document xmlns:wpc="http://schemas.microsoft.com/office/word/2010/wordprocessingCanvas" xmlns:cx="http://schemas.microsoft.com/office/drawing/2014/chartex" xmlns:cx1="http://schemas.microsoft.com/office/drawing/2015/9/8/chartex" xmlns:cx2="http://schemas.microsoft.com/office/drawing/2015/10/21/chartex" xmlns:cx3="http://schemas.microsoft.com/office/drawing/2016/5/9/chartex" xmlns:cx4="http://schemas.microsoft.com/office/drawing/2016/5/10/chartex" xmlns:cx5="http://schemas.microsoft.com/office/drawing/2016/5/11/chartex" xmlns:cx6="http://schemas.microsoft.com/office/drawing/2016/5/12/chartex" xmlns:cx7="http://schemas.microsoft.com/office/drawing/2016/5/13/chartex" xmlns:cx8="http://schemas.microsoft.com/office/drawing/2016/5/14/chartex" xmlns:mc="http://schemas.openxmlformats.org/markup-compatibility/2006" xmlns:aink="http://schemas.microsoft.com/office/drawing/2016/ink" xmlns:am3d="http://schemas.microsoft.com/office/drawing/2017/model3d" xmlns:o="urn:schemas-microsoft-com:office:office" xmlns:oel="http://schemas.microsoft.com/office/2019/extlst" xmlns:r="http://schemas.openxmlformats.org/officeDocument/2006/relationships" xmlns:m="http://schemas.openxmlformats.org/officeDocument/2006/math" xmlns:v="urn:schemas-microsoft-com:vml" xmlns:wp14="http://schemas.microsoft.com/office/word/2010/wordprocessingDrawing" xmlns:wp="http://schemas.openxmlformats.org/drawingml/2006/wordprocessingDrawing" xmlns:w10="urn:schemas-microsoft-com:office:word" xmlns:w="http://schemas.openxmlformats.org/wordprocessingml/2006/main" xmlns:w14="http://schemas.microsoft.com/office/word/2010/wordml" xmlns:w15="http://schemas.microsoft.com/office/word/2012/wordml" xmlns:w16cex="http://schemas.microsoft.com/office/word/2018/wordml/cex" xmlns:w16cid="http://schemas.microsoft.com/office/word/2016/wordml/cid" xmlns:w16="http://schemas.microsoft.com/office/word/2018/wordml" xmlns:w16du="http://schemas.microsoft.com/office/word/2023/wordml/word16du" xmlns:w16sdtdh="http://schemas.microsoft.com/office/word/2020/wordml/sdtdatahash" xmlns:w16sdtfl="http://schemas.microsoft.com/office/word/2024/wordml/sdtformatlock" xmlns:w16se="http://schemas.microsoft.com/office/word/2015/wordml/symex" xmlns:wpg="http://schemas.microsoft.com/office/word/2010/wordprocessingGroup" xmlns:wpi="http://schemas.microsoft.com/office/word/2010/wordprocessingInk" xmlns:wne="http://schemas.microsoft.com/office/word/2006/wordml" xmlns:wps="http://schemas.microsoft.com/office/word/2010/wordprocessingShape" mc:Ignorable="w14 w15 w16se w16cid w16 w16cex w16sdtdh w16sdtfl w16du wp14">
   <w:body>
     <w:p>
       <w:pPr>
@@ -92,7 +92,7 @@
           <w:r>
             <w:fldChar w:fldCharType="separate"/>
           </w:r>
-          <w:hyperlink w:anchor="_Toc185600845" w:history="1">
+          <w:hyperlink w:anchor="_Toc191628185" w:history="1">
             <w:r>
               <w:rPr>
                 <w:rStyle w:val="Hyperlink"/>
@@ -119,7 +119,7 @@
                 <w:noProof/>
                 <w:webHidden/>
               </w:rPr>
-              <w:instrText xml:space="preserve"> PAGEREF _Toc185600845 \h </w:instrText>
+              <w:instrText xml:space="preserve"> PAGEREF _Toc191628185 \h </w:instrText>
             </w:r>
             <w:r>
               <w:rPr>
@@ -161,7 +161,7 @@
               <w:noProof/>
             </w:rPr>
           </w:pPr>
-          <w:hyperlink w:anchor="_Toc185600846" w:history="1">
+          <w:hyperlink w:anchor="_Toc191628186" w:history="1">
             <w:r>
               <w:rPr>
                 <w:rStyle w:val="Hyperlink"/>
@@ -189,7 +189,7 @@
                 <w:noProof/>
                 <w:webHidden/>
               </w:rPr>
-              <w:instrText xml:space="preserve"> PAGEREF _Toc185600846 \h </w:instrText>
+              <w:instrText xml:space="preserve"> PAGEREF _Toc191628186 \h </w:instrText>
             </w:r>
             <w:r>
               <w:rPr>
@@ -231,7 +231,7 @@
               <w:noProof/>
             </w:rPr>
           </w:pPr>
-          <w:hyperlink w:anchor="_Toc185600847" w:history="1">
+          <w:hyperlink w:anchor="_Toc191628187" w:history="1">
             <w:r>
               <w:rPr>
                 <w:rStyle w:val="Hyperlink"/>
@@ -259,7 +259,7 @@
                 <w:noProof/>
                 <w:webHidden/>
               </w:rPr>
-              <w:instrText xml:space="preserve"> PAGEREF _Toc185600847 \h </w:instrText>
+              <w:instrText xml:space="preserve"> PAGEREF _Toc191628187 \h </w:instrText>
             </w:r>
             <w:r>
               <w:rPr>
@@ -301,7 +301,7 @@
               <w:noProof/>
             </w:rPr>
           </w:pPr>
-          <w:hyperlink w:anchor="_Toc185600848" w:history="1">
+          <w:hyperlink w:anchor="_Toc191628188" w:history="1">
             <w:r>
               <w:rPr>
                 <w:rStyle w:val="Hyperlink"/>
@@ -328,7 +328,7 @@
                 <w:noProof/>
                 <w:webHidden/>
               </w:rPr>
-              <w:instrText xml:space="preserve"> PAGEREF _Toc185600848 \h </w:instrText>
+              <w:instrText xml:space="preserve"> PAGEREF _Toc191628188 \h </w:instrText>
             </w:r>
             <w:r>
               <w:rPr>
@@ -370,7 +370,7 @@
               <w:noProof/>
             </w:rPr>
           </w:pPr>
-          <w:hyperlink w:anchor="_Toc185600849" w:history="1">
+          <w:hyperlink w:anchor="_Toc191628189" w:history="1">
             <w:r>
               <w:rPr>
                 <w:rStyle w:val="Hyperlink"/>
@@ -398,7 +398,7 @@
                 <w:noProof/>
                 <w:webHidden/>
               </w:rPr>
-              <w:instrText xml:space="preserve"> PAGEREF _Toc185600849 \h </w:instrText>
+              <w:instrText xml:space="preserve"> PAGEREF _Toc191628189 \h </w:instrText>
             </w:r>
             <w:r>
               <w:rPr>
@@ -440,7 +440,7 @@
               <w:noProof/>
             </w:rPr>
           </w:pPr>
-          <w:hyperlink w:anchor="_Toc185600850" w:history="1">
+          <w:hyperlink w:anchor="_Toc191628190" w:history="1">
             <w:r>
               <w:rPr>
                 <w:rStyle w:val="Hyperlink"/>
@@ -467,7 +467,7 @@
                 <w:noProof/>
                 <w:webHidden/>
               </w:rPr>
-              <w:instrText xml:space="preserve"> PAGEREF _Toc185600850 \h </w:instrText>
+              <w:instrText xml:space="preserve"> PAGEREF _Toc191628190 \h </w:instrText>
             </w:r>
             <w:r>
               <w:rPr>
@@ -509,7 +509,7 @@
               <w:noProof/>
             </w:rPr>
           </w:pPr>
-          <w:hyperlink w:anchor="_Toc185600851" w:history="1">
+          <w:hyperlink w:anchor="_Toc191628191" w:history="1">
             <w:r>
               <w:rPr>
                 <w:rStyle w:val="Hyperlink"/>
@@ -543,7 +543,7 @@
                 <w:noProof/>
                 <w:webHidden/>
               </w:rPr>
-              <w:instrText xml:space="preserve"> PAGEREF _Toc185600851 \h </w:instrText>
+              <w:instrText xml:space="preserve"> PAGEREF _Toc191628191 \h </w:instrText>
             </w:r>
             <w:r>
               <w:rPr>
@@ -585,7 +585,7 @@
               <w:noProof/>
             </w:rPr>
           </w:pPr>
-          <w:hyperlink w:anchor="_Toc185600852" w:history="1">
+          <w:hyperlink w:anchor="_Toc191628192" w:history="1">
             <w:r>
               <w:rPr>
                 <w:rStyle w:val="Hyperlink"/>
@@ -612,7 +612,7 @@
                 <w:noProof/>
                 <w:webHidden/>
               </w:rPr>
-              <w:instrText xml:space="preserve"> PAGEREF _Toc185600852 \h </w:instrText>
+              <w:instrText xml:space="preserve"> PAGEREF _Toc191628192 \h </w:instrText>
             </w:r>
             <w:r>
               <w:rPr>
@@ -654,7 +654,7 @@
               <w:noProof/>
             </w:rPr>
           </w:pPr>
-          <w:hyperlink w:anchor="_Toc185600853" w:history="1">
+          <w:hyperlink w:anchor="_Toc191628193" w:history="1">
             <w:r>
               <w:rPr>
                 <w:rStyle w:val="Hyperlink"/>
@@ -688,7 +688,7 @@
                 <w:noProof/>
                 <w:webHidden/>
               </w:rPr>
-              <w:instrText xml:space="preserve"> PAGEREF _Toc185600853 \h </w:instrText>
+              <w:instrText xml:space="preserve"> PAGEREF _Toc191628193 \h </w:instrText>
             </w:r>
             <w:r>
               <w:rPr>
@@ -730,7 +730,7 @@
               <w:noProof/>
             </w:rPr>
           </w:pPr>
-          <w:hyperlink w:anchor="_Toc185600854" w:history="1">
+          <w:hyperlink w:anchor="_Toc191628194" w:history="1">
             <w:r>
               <w:rPr>
                 <w:rStyle w:val="Hyperlink"/>
@@ -757,7 +757,7 @@
                 <w:noProof/>
                 <w:webHidden/>
               </w:rPr>
-              <w:instrText xml:space="preserve"> PAGEREF _Toc185600854 \h </w:instrText>
+              <w:instrText xml:space="preserve"> PAGEREF _Toc191628194 \h </w:instrText>
             </w:r>
             <w:r>
               <w:rPr>
@@ -799,7 +799,7 @@
               <w:noProof/>
             </w:rPr>
           </w:pPr>
-          <w:hyperlink w:anchor="_Toc185600855" w:history="1">
+          <w:hyperlink w:anchor="_Toc191628195" w:history="1">
             <w:r>
               <w:rPr>
                 <w:rStyle w:val="Hyperlink"/>
@@ -833,7 +833,7 @@
                 <w:noProof/>
                 <w:webHidden/>
               </w:rPr>
-              <w:instrText xml:space="preserve"> PAGEREF _Toc185600855 \h </w:instrText>
+              <w:instrText xml:space="preserve"> PAGEREF _Toc191628195 \h </w:instrText>
             </w:r>
             <w:r>
               <w:rPr>
@@ -875,7 +875,7 @@
               <w:noProof/>
             </w:rPr>
           </w:pPr>
-          <w:hyperlink w:anchor="_Toc185600856" w:history="1">
+          <w:hyperlink w:anchor="_Toc191628196" w:history="1">
             <w:r>
               <w:rPr>
                 <w:rStyle w:val="Hyperlink"/>
@@ -902,7 +902,7 @@
                 <w:noProof/>
                 <w:webHidden/>
               </w:rPr>
-              <w:instrText xml:space="preserve"> PAGEREF _Toc185600856 \h </w:instrText>
+              <w:instrText xml:space="preserve"> PAGEREF _Toc191628196 \h </w:instrText>
             </w:r>
             <w:r>
               <w:rPr>
@@ -944,7 +944,7 @@
               <w:noProof/>
             </w:rPr>
           </w:pPr>
-          <w:hyperlink w:anchor="_Toc185600857" w:history="1">
+          <w:hyperlink w:anchor="_Toc191628197" w:history="1">
             <w:r>
               <w:rPr>
                 <w:rStyle w:val="Hyperlink"/>
@@ -978,7 +978,7 @@
                 <w:noProof/>
                 <w:webHidden/>
               </w:rPr>
-              <w:instrText xml:space="preserve"> PAGEREF _Toc185600857 \h </w:instrText>
+              <w:instrText xml:space="preserve"> PAGEREF _Toc191628197 \h </w:instrText>
             </w:r>
             <w:r>
               <w:rPr>
@@ -1020,7 +1020,7 @@
               <w:noProof/>
             </w:rPr>
           </w:pPr>
-          <w:hyperlink w:anchor="_Toc185600858" w:history="1">
+          <w:hyperlink w:anchor="_Toc191628198" w:history="1">
             <w:r>
               <w:rPr>
                 <w:rStyle w:val="Hyperlink"/>
@@ -1047,7 +1047,7 @@
                 <w:noProof/>
                 <w:webHidden/>
               </w:rPr>
-              <w:instrText xml:space="preserve"> PAGEREF _Toc185600858 \h </w:instrText>
+              <w:instrText xml:space="preserve"> PAGEREF _Toc191628198 \h </w:instrText>
             </w:r>
             <w:r>
               <w:rPr>
@@ -1089,13 +1089,20 @@
               <w:noProof/>
             </w:rPr>
           </w:pPr>
-          <w:hyperlink w:anchor="_Toc185600859" w:history="1">
+          <w:hyperlink w:anchor="_Toc191628199" w:history="1">
             <w:r>
               <w:rPr>
                 <w:rStyle w:val="Hyperlink"/>
                 <w:noProof/>
               </w:rPr>
-              <w:t>Milestone 5: Settings and Data Persistence</w:t>
+              <w:t xml:space="preserve">Milestone 5: Settings and Data Persistence </w:t>
+            </w:r>
+            <w:r>
+              <w:rPr>
+                <w:rStyle w:val="Hyperlink"/>
+                <w:noProof/>
+              </w:rPr>
+              <w:sym w:font="Wingdings" w:char="F0FC"/>
             </w:r>
             <w:r>
               <w:rPr>
@@ -1116,7 +1123,7 @@
                 <w:noProof/>
                 <w:webHidden/>
               </w:rPr>
-              <w:instrText xml:space="preserve"> PAGEREF _Toc185600859 \h </w:instrText>
+              <w:instrText xml:space="preserve"> PAGEREF _Toc191628199 \h </w:instrText>
             </w:r>
             <w:r>
               <w:rPr>
@@ -1158,7 +1165,7 @@
               <w:noProof/>
             </w:rPr>
           </w:pPr>
-          <w:hyperlink w:anchor="_Toc185600860" w:history="1">
+          <w:hyperlink w:anchor="_Toc191628200" w:history="1">
             <w:r>
               <w:rPr>
                 <w:rStyle w:val="Hyperlink"/>
@@ -1185,7 +1192,7 @@
                 <w:noProof/>
                 <w:webHidden/>
               </w:rPr>
-              <w:instrText xml:space="preserve"> PAGEREF _Toc185600860 \h </w:instrText>
+              <w:instrText xml:space="preserve"> PAGEREF _Toc191628200 \h </w:instrText>
             </w:r>
             <w:r>
               <w:rPr>
@@ -1227,13 +1234,20 @@
               <w:noProof/>
             </w:rPr>
           </w:pPr>
-          <w:hyperlink w:anchor="_Toc185600861" w:history="1">
+          <w:hyperlink w:anchor="_Toc191628201" w:history="1">
             <w:r>
               <w:rPr>
                 <w:rStyle w:val="Hyperlink"/>
                 <w:noProof/>
               </w:rPr>
-              <w:t>Milestone 6: Final Testing and Optimization</w:t>
+              <w:t xml:space="preserve">Milestone 6: Final Testing and Optimization </w:t>
+            </w:r>
+            <w:r>
+              <w:rPr>
+                <w:rStyle w:val="Hyperlink"/>
+                <w:noProof/>
+              </w:rPr>
+              <w:sym w:font="Wingdings" w:char="F0FC"/>
             </w:r>
             <w:r>
               <w:rPr>
@@ -1254,7 +1268,7 @@
                 <w:noProof/>
                 <w:webHidden/>
               </w:rPr>
-              <w:instrText xml:space="preserve"> PAGEREF _Toc185600861 \h </w:instrText>
+              <w:instrText xml:space="preserve"> PAGEREF _Toc191628201 \h </w:instrText>
             </w:r>
             <w:r>
               <w:rPr>
@@ -1296,7 +1310,7 @@
               <w:noProof/>
             </w:rPr>
           </w:pPr>
-          <w:hyperlink w:anchor="_Toc185600862" w:history="1">
+          <w:hyperlink w:anchor="_Toc191628202" w:history="1">
             <w:r>
               <w:rPr>
                 <w:rStyle w:val="Hyperlink"/>
@@ -1323,7 +1337,7 @@
                 <w:noProof/>
                 <w:webHidden/>
               </w:rPr>
-              <w:instrText xml:space="preserve"> PAGEREF _Toc185600862 \h </w:instrText>
+              <w:instrText xml:space="preserve"> PAGEREF _Toc191628202 \h </w:instrText>
             </w:r>
             <w:r>
               <w:rPr>
@@ -1373,7 +1387,7 @@
           <w:color w:val="auto"/>
         </w:rPr>
       </w:pPr>
-      <w:bookmarkStart w:id="2" w:name="_Toc185600845"/>
+      <w:bookmarkStart w:id="2" w:name="_Toc191628185"/>
       <w:r>
         <w:rPr>
           <w:color w:val="auto"/>
@@ -1391,7 +1405,7 @@
         </w:rPr>
       </w:pPr>
       <w:bookmarkStart w:id="3" w:name="_Toc159931939"/>
-      <w:bookmarkStart w:id="4" w:name="_Toc185600846"/>
+      <w:bookmarkStart w:id="4" w:name="_Toc191628186"/>
       <w:r>
         <w:rPr>
           <w:color w:val="auto"/>
@@ -1472,7 +1486,7 @@
         </w:rPr>
       </w:pPr>
       <w:bookmarkStart w:id="5" w:name="_Toc159931940"/>
-      <w:bookmarkStart w:id="6" w:name="_Toc185600847"/>
+      <w:bookmarkStart w:id="6" w:name="_Toc191628187"/>
       <w:commentRangeStart w:id="7"/>
       <w:r>
         <w:rPr>
@@ -1796,61 +1810,107 @@
               <w:rPr>
                 <w:lang w:val="en-GB"/>
               </w:rPr>
-              <w:t xml:space="preserve">Changed the implementation of Milestone </w:t>
+              <w:t xml:space="preserve">Changed the implementation of Milestone 6 from KW 2 – 2025 to </w:t>
+            </w:r>
+            <w:r>
+              <w:t xml:space="preserve">KW </w:t>
+            </w:r>
+            <w:r>
+              <w:t>9</w:t>
+            </w:r>
+            <w:r>
+              <w:t xml:space="preserve"> – 2025</w:t>
+            </w:r>
+            <w:r>
+              <w:t xml:space="preserve"> </w:t>
             </w:r>
             <w:r>
               <w:rPr>
                 <w:lang w:val="en-GB"/>
               </w:rPr>
-              <w:t>6</w:t>
-            </w:r>
-            <w:r>
+              <w:t>due to upcoming exams</w:t>
+            </w:r>
+          </w:p>
+        </w:tc>
+      </w:tr>
+      <w:tr>
+        <w:tc>
+          <w:tcPr>
+            <w:tcW w:w="1005" w:type="dxa"/>
+            <w:shd w:val="clear" w:color="auto" w:fill="auto"/>
+          </w:tcPr>
+          <w:p>
+            <w:pPr>
+              <w:spacing w:after="0" w:line="240" w:lineRule="auto"/>
               <w:rPr>
                 <w:lang w:val="en-GB"/>
               </w:rPr>
-              <w:t xml:space="preserve"> from KW </w:t>
-            </w:r>
+            </w:pPr>
             <w:r>
               <w:rPr>
                 <w:lang w:val="en-GB"/>
               </w:rPr>
-              <w:t>2</w:t>
-            </w:r>
-            <w:r>
+              <w:t>0.3</w:t>
+            </w:r>
+          </w:p>
+        </w:tc>
+        <w:tc>
+          <w:tcPr>
+            <w:tcW w:w="1379" w:type="dxa"/>
+            <w:shd w:val="clear" w:color="auto" w:fill="auto"/>
+          </w:tcPr>
+          <w:p>
+            <w:pPr>
+              <w:spacing w:after="0" w:line="240" w:lineRule="auto"/>
               <w:rPr>
                 <w:lang w:val="en-GB"/>
               </w:rPr>
-              <w:t xml:space="preserve"> – 2025 to </w:t>
-            </w:r>
-            <w:r>
-              <w:t xml:space="preserve">KW </w:t>
-            </w:r>
-            <w:r>
-              <w:t>9</w:t>
-            </w:r>
-            <w:r>
-              <w:t xml:space="preserve"> – 2025</w:t>
-            </w:r>
-            <w:r>
-              <w:t xml:space="preserve"> </w:t>
-            </w:r>
+            </w:pPr>
             <w:r>
               <w:rPr>
                 <w:lang w:val="en-GB"/>
               </w:rPr>
-              <w:t xml:space="preserve">due to </w:t>
-            </w:r>
-            <w:r>
+              <w:t>28.02.2025</w:t>
+            </w:r>
+          </w:p>
+        </w:tc>
+        <w:tc>
+          <w:tcPr>
+            <w:tcW w:w="1396" w:type="dxa"/>
+            <w:shd w:val="clear" w:color="auto" w:fill="auto"/>
+          </w:tcPr>
+          <w:p>
+            <w:pPr>
+              <w:spacing w:after="0" w:line="240" w:lineRule="auto"/>
               <w:rPr>
                 <w:lang w:val="en-GB"/>
               </w:rPr>
-              <w:t xml:space="preserve">upcoming </w:t>
-            </w:r>
+            </w:pPr>
             <w:r>
               <w:rPr>
                 <w:lang w:val="en-GB"/>
               </w:rPr>
-              <w:t>exams</w:t>
+              <w:t>Charles</w:t>
+            </w:r>
+          </w:p>
+        </w:tc>
+        <w:tc>
+          <w:tcPr>
+            <w:tcW w:w="5287" w:type="dxa"/>
+            <w:shd w:val="clear" w:color="auto" w:fill="auto"/>
+          </w:tcPr>
+          <w:p>
+            <w:pPr>
+              <w:spacing w:after="0" w:line="240" w:lineRule="auto"/>
+              <w:rPr>
+                <w:lang w:val="en-GB"/>
+              </w:rPr>
+            </w:pPr>
+            <w:r>
+              <w:rPr>
+                <w:lang w:val="en-GB"/>
+              </w:rPr>
+              <w:t>Removes the documentation aspect in Milestone 6</w:t>
             </w:r>
           </w:p>
         </w:tc>
@@ -1863,7 +1923,7 @@
           <w:color w:val="auto"/>
         </w:rPr>
       </w:pPr>
-      <w:bookmarkStart w:id="8" w:name="_Toc185600848"/>
+      <w:bookmarkStart w:id="8" w:name="_Toc191628188"/>
       <w:bookmarkEnd w:id="1"/>
       <w:r>
         <w:rPr>
@@ -1887,7 +1947,7 @@
         </w:rPr>
       </w:pPr>
       <w:bookmarkStart w:id="9" w:name="_Toc159931944"/>
-      <w:bookmarkStart w:id="10" w:name="_Toc185600849"/>
+      <w:bookmarkStart w:id="10" w:name="_Toc191628189"/>
       <w:r>
         <w:rPr>
           <w:color w:val="auto"/>
@@ -2160,7 +2220,7 @@
           <w:color w:val="auto"/>
         </w:rPr>
       </w:pPr>
-      <w:bookmarkStart w:id="11" w:name="_Toc185600850"/>
+      <w:bookmarkStart w:id="11" w:name="_Toc191628190"/>
       <w:r>
         <w:rPr>
           <w:color w:val="auto"/>
@@ -2176,7 +2236,7 @@
           <w:color w:val="auto"/>
         </w:rPr>
       </w:pPr>
-      <w:bookmarkStart w:id="12" w:name="_Toc185600851"/>
+      <w:bookmarkStart w:id="12" w:name="_Toc191628191"/>
       <w:r>
         <w:rPr>
           <w:color w:val="auto"/>
@@ -2204,7 +2264,7 @@
           <w:color w:val="auto"/>
         </w:rPr>
       </w:pPr>
-      <w:bookmarkStart w:id="13" w:name="_Toc185600852"/>
+      <w:bookmarkStart w:id="13" w:name="_Toc191628192"/>
       <w:r>
         <w:rPr>
           <w:color w:val="auto"/>
@@ -2346,7 +2406,7 @@
           <w:color w:val="auto"/>
         </w:rPr>
       </w:pPr>
-      <w:bookmarkStart w:id="14" w:name="_Toc185600853"/>
+      <w:bookmarkStart w:id="14" w:name="_Toc191628193"/>
       <w:r>
         <w:rPr>
           <w:color w:val="auto"/>
@@ -2374,7 +2434,7 @@
           <w:color w:val="auto"/>
         </w:rPr>
       </w:pPr>
-      <w:bookmarkStart w:id="15" w:name="_Toc185600854"/>
+      <w:bookmarkStart w:id="15" w:name="_Toc191628194"/>
       <w:r>
         <w:rPr>
           <w:color w:val="auto"/>
@@ -2436,6 +2496,7 @@
         </w:numPr>
       </w:pPr>
       <w:r>
+        <w:lastRenderedPageBreak/>
         <w:t>Unit test all authentication processes.</w:t>
       </w:r>
     </w:p>
@@ -2448,7 +2509,6 @@
         </w:numPr>
       </w:pPr>
       <w:r>
-        <w:lastRenderedPageBreak/>
         <w:t xml:space="preserve">Integrate database functionality for storing, modifying and retrieving user account data through </w:t>
       </w:r>
       <w:proofErr w:type="spellStart"/>
@@ -2471,7 +2531,7 @@
           <w:color w:val="auto"/>
         </w:rPr>
       </w:pPr>
-      <w:bookmarkStart w:id="16" w:name="_Toc185600855"/>
+      <w:bookmarkStart w:id="16" w:name="_Toc191628195"/>
       <w:r>
         <w:rPr>
           <w:color w:val="auto"/>
@@ -2499,7 +2559,7 @@
           <w:color w:val="auto"/>
         </w:rPr>
       </w:pPr>
-      <w:bookmarkStart w:id="17" w:name="_Toc185600856"/>
+      <w:bookmarkStart w:id="17" w:name="_Toc191628196"/>
       <w:r>
         <w:rPr>
           <w:color w:val="auto"/>
@@ -2629,7 +2689,7 @@
           <w:color w:val="auto"/>
         </w:rPr>
       </w:pPr>
-      <w:bookmarkStart w:id="18" w:name="_Toc185600857"/>
+      <w:bookmarkStart w:id="18" w:name="_Toc191628197"/>
       <w:r>
         <w:rPr>
           <w:color w:val="auto"/>
@@ -2657,7 +2717,7 @@
           <w:color w:val="auto"/>
         </w:rPr>
       </w:pPr>
-      <w:bookmarkStart w:id="19" w:name="_Toc185600858"/>
+      <w:bookmarkStart w:id="19" w:name="_Toc191628198"/>
       <w:r>
         <w:rPr>
           <w:color w:val="auto"/>
@@ -2721,7 +2781,7 @@
           <w:color w:val="auto"/>
         </w:rPr>
       </w:pPr>
-      <w:bookmarkStart w:id="20" w:name="_Toc185600859"/>
+      <w:bookmarkStart w:id="20" w:name="_Toc191628199"/>
       <w:r>
         <w:rPr>
           <w:color w:val="auto"/>
@@ -2739,6 +2799,18 @@
           <w:color w:val="auto"/>
         </w:rPr>
         <w:t>Data Persistence</w:t>
+      </w:r>
+      <w:r>
+        <w:rPr>
+          <w:color w:val="auto"/>
+        </w:rPr>
+        <w:t xml:space="preserve"> </w:t>
+      </w:r>
+      <w:r>
+        <w:rPr>
+          <w:color w:val="4EA72E" w:themeColor="accent6"/>
+        </w:rPr>
+        <w:sym w:font="Wingdings" w:char="F0FC"/>
       </w:r>
       <w:bookmarkEnd w:id="20"/>
     </w:p>
@@ -2749,7 +2821,7 @@
           <w:color w:val="auto"/>
         </w:rPr>
       </w:pPr>
-      <w:bookmarkStart w:id="21" w:name="_Toc185600860"/>
+      <w:bookmarkStart w:id="21" w:name="_Toc191628200"/>
       <w:r>
         <w:rPr>
           <w:color w:val="auto"/>
@@ -2865,12 +2937,24 @@
           <w:color w:val="auto"/>
         </w:rPr>
       </w:pPr>
-      <w:bookmarkStart w:id="22" w:name="_Toc185600861"/>
+      <w:bookmarkStart w:id="22" w:name="_Toc191628201"/>
       <w:r>
         <w:rPr>
           <w:color w:val="auto"/>
         </w:rPr>
         <w:t>Milestone 6: Final Testing and Optimization</w:t>
+      </w:r>
+      <w:r>
+        <w:rPr>
+          <w:color w:val="auto"/>
+        </w:rPr>
+        <w:t xml:space="preserve"> </w:t>
+      </w:r>
+      <w:r>
+        <w:rPr>
+          <w:color w:val="4EA72E" w:themeColor="accent6"/>
+        </w:rPr>
+        <w:sym w:font="Wingdings" w:char="F0FC"/>
       </w:r>
       <w:bookmarkEnd w:id="22"/>
     </w:p>
@@ -2881,7 +2965,7 @@
           <w:color w:val="auto"/>
         </w:rPr>
       </w:pPr>
-      <w:bookmarkStart w:id="23" w:name="_Toc185600862"/>
+      <w:bookmarkStart w:id="23" w:name="_Toc191628202"/>
       <w:r>
         <w:rPr>
           <w:color w:val="auto"/>
@@ -2923,6 +3007,7 @@
         </w:numPr>
       </w:pPr>
       <w:r>
+        <w:lastRenderedPageBreak/>
         <w:t>Optimize database queries for efficiency.</w:t>
       </w:r>
     </w:p>
@@ -2935,7 +3020,6 @@
         </w:numPr>
       </w:pPr>
       <w:r>
-        <w:lastRenderedPageBreak/>
         <w:t>Identify and fix any bugs.</w:t>
       </w:r>
     </w:p>
@@ -2949,18 +3033,6 @@
       </w:pPr>
       <w:r>
         <w:t>Testing user experience and usability.</w:t>
-      </w:r>
-    </w:p>
-    <w:p>
-      <w:pPr>
-        <w:pStyle w:val="ListParagraph"/>
-        <w:numPr>
-          <w:ilvl w:val="0"/>
-          <w:numId w:val="9"/>
-        </w:numPr>
-      </w:pPr>
-      <w:r>
-        <w:t>Document the codebase for easier maintenance.</w:t>
       </w:r>
     </w:p>
     <w:sectPr>
@@ -2975,7 +3047,7 @@
 </file>
 
 <file path=word/comments.xml><?xml version="1.0" encoding="utf-8"?>
-<w:comments xmlns:wpc="http://schemas.microsoft.com/office/word/2010/wordprocessingCanvas" xmlns:cx="http://schemas.microsoft.com/office/drawing/2014/chartex" xmlns:cx1="http://schemas.microsoft.com/office/drawing/2015/9/8/chartex" xmlns:cx2="http://schemas.microsoft.com/office/drawing/2015/10/21/chartex" xmlns:cx3="http://schemas.microsoft.com/office/drawing/2016/5/9/chartex" xmlns:cx4="http://schemas.microsoft.com/office/drawing/2016/5/10/chartex" xmlns:cx5="http://schemas.microsoft.com/office/drawing/2016/5/11/chartex" xmlns:cx6="http://schemas.microsoft.com/office/drawing/2016/5/12/chartex" xmlns:cx7="http://schemas.microsoft.com/office/drawing/2016/5/13/chartex" xmlns:cx8="http://schemas.microsoft.com/office/drawing/2016/5/14/chartex" xmlns:mc="http://schemas.openxmlformats.org/markup-compatibility/2006" xmlns:aink="http://schemas.microsoft.com/office/drawing/2016/ink" xmlns:am3d="http://schemas.microsoft.com/office/drawing/2017/model3d" xmlns:o="urn:schemas-microsoft-com:office:office" xmlns:oel="http://schemas.microsoft.com/office/2019/extlst" xmlns:r="http://schemas.openxmlformats.org/officeDocument/2006/relationships" xmlns:m="http://schemas.openxmlformats.org/officeDocument/2006/math" xmlns:v="urn:schemas-microsoft-com:vml" xmlns:wp14="http://schemas.microsoft.com/office/word/2010/wordprocessingDrawing" xmlns:wp="http://schemas.openxmlformats.org/drawingml/2006/wordprocessingDrawing" xmlns:w10="urn:schemas-microsoft-com:office:word" xmlns:w="http://schemas.openxmlformats.org/wordprocessingml/2006/main" xmlns:w14="http://schemas.microsoft.com/office/word/2010/wordml" xmlns:w15="http://schemas.microsoft.com/office/word/2012/wordml" xmlns:w16cex="http://schemas.microsoft.com/office/word/2018/wordml/cex" xmlns:w16cid="http://schemas.microsoft.com/office/word/2016/wordml/cid" xmlns:w16="http://schemas.microsoft.com/office/word/2018/wordml" xmlns:w16du="http://schemas.microsoft.com/office/word/2023/wordml/word16du" xmlns:w16sdtdh="http://schemas.microsoft.com/office/word/2020/wordml/sdtdatahash" xmlns:w16se="http://schemas.microsoft.com/office/word/2015/wordml/symex" xmlns:wpg="http://schemas.microsoft.com/office/word/2010/wordprocessingGroup" xmlns:wpi="http://schemas.microsoft.com/office/word/2010/wordprocessingInk" xmlns:wne="http://schemas.microsoft.com/office/word/2006/wordml" xmlns:wps="http://schemas.microsoft.com/office/word/2010/wordprocessingShape" mc:Ignorable="w14 w15 w16se w16cid w16 w16cex w16sdtdh w16du wp14">
+<w:comments xmlns:wpc="http://schemas.microsoft.com/office/word/2010/wordprocessingCanvas" xmlns:cx="http://schemas.microsoft.com/office/drawing/2014/chartex" xmlns:cx1="http://schemas.microsoft.com/office/drawing/2015/9/8/chartex" xmlns:cx2="http://schemas.microsoft.com/office/drawing/2015/10/21/chartex" xmlns:cx3="http://schemas.microsoft.com/office/drawing/2016/5/9/chartex" xmlns:cx4="http://schemas.microsoft.com/office/drawing/2016/5/10/chartex" xmlns:cx5="http://schemas.microsoft.com/office/drawing/2016/5/11/chartex" xmlns:cx6="http://schemas.microsoft.com/office/drawing/2016/5/12/chartex" xmlns:cx7="http://schemas.microsoft.com/office/drawing/2016/5/13/chartex" xmlns:cx8="http://schemas.microsoft.com/office/drawing/2016/5/14/chartex" xmlns:mc="http://schemas.openxmlformats.org/markup-compatibility/2006" xmlns:aink="http://schemas.microsoft.com/office/drawing/2016/ink" xmlns:am3d="http://schemas.microsoft.com/office/drawing/2017/model3d" xmlns:o="urn:schemas-microsoft-com:office:office" xmlns:oel="http://schemas.microsoft.com/office/2019/extlst" xmlns:r="http://schemas.openxmlformats.org/officeDocument/2006/relationships" xmlns:m="http://schemas.openxmlformats.org/officeDocument/2006/math" xmlns:v="urn:schemas-microsoft-com:vml" xmlns:wp14="http://schemas.microsoft.com/office/word/2010/wordprocessingDrawing" xmlns:wp="http://schemas.openxmlformats.org/drawingml/2006/wordprocessingDrawing" xmlns:w10="urn:schemas-microsoft-com:office:word" xmlns:w="http://schemas.openxmlformats.org/wordprocessingml/2006/main" xmlns:w14="http://schemas.microsoft.com/office/word/2010/wordml" xmlns:w15="http://schemas.microsoft.com/office/word/2012/wordml" xmlns:w16cex="http://schemas.microsoft.com/office/word/2018/wordml/cex" xmlns:w16cid="http://schemas.microsoft.com/office/word/2016/wordml/cid" xmlns:w16="http://schemas.microsoft.com/office/word/2018/wordml" xmlns:w16du="http://schemas.microsoft.com/office/word/2023/wordml/word16du" xmlns:w16sdtdh="http://schemas.microsoft.com/office/word/2020/wordml/sdtdatahash" xmlns:w16sdtfl="http://schemas.microsoft.com/office/word/2024/wordml/sdtformatlock" xmlns:w16se="http://schemas.microsoft.com/office/word/2015/wordml/symex" xmlns:wpg="http://schemas.microsoft.com/office/word/2010/wordprocessingGroup" xmlns:wpi="http://schemas.microsoft.com/office/word/2010/wordprocessingInk" xmlns:wne="http://schemas.microsoft.com/office/word/2006/wordml" xmlns:wps="http://schemas.microsoft.com/office/word/2010/wordprocessingShape" mc:Ignorable="w14 w15 w16se w16cid w16 w16cex w16sdtdh w16sdtfl w16du wp14">
   <w:comment w:id="7" w:author="Kolja Eger" w:date="2024-02-27T13:13:00Z" w:initials="KE">
     <w:p>
       <w:pPr>
@@ -2996,25 +3068,25 @@
 </file>
 
 <file path=word/commentsExtended.xml><?xml version="1.0" encoding="utf-8"?>
-<w15:commentsEx xmlns:wpc="http://schemas.microsoft.com/office/word/2010/wordprocessingCanvas" xmlns:cx="http://schemas.microsoft.com/office/drawing/2014/chartex" xmlns:cx1="http://schemas.microsoft.com/office/drawing/2015/9/8/chartex" xmlns:cx2="http://schemas.microsoft.com/office/drawing/2015/10/21/chartex" xmlns:cx3="http://schemas.microsoft.com/office/drawing/2016/5/9/chartex" xmlns:cx4="http://schemas.microsoft.com/office/drawing/2016/5/10/chartex" xmlns:cx5="http://schemas.microsoft.com/office/drawing/2016/5/11/chartex" xmlns:cx6="http://schemas.microsoft.com/office/drawing/2016/5/12/chartex" xmlns:cx7="http://schemas.microsoft.com/office/drawing/2016/5/13/chartex" xmlns:cx8="http://schemas.microsoft.com/office/drawing/2016/5/14/chartex" xmlns:mc="http://schemas.openxmlformats.org/markup-compatibility/2006" xmlns:aink="http://schemas.microsoft.com/office/drawing/2016/ink" xmlns:am3d="http://schemas.microsoft.com/office/drawing/2017/model3d" xmlns:o="urn:schemas-microsoft-com:office:office" xmlns:oel="http://schemas.microsoft.com/office/2019/extlst" xmlns:r="http://schemas.openxmlformats.org/officeDocument/2006/relationships" xmlns:m="http://schemas.openxmlformats.org/officeDocument/2006/math" xmlns:v="urn:schemas-microsoft-com:vml" xmlns:wp14="http://schemas.microsoft.com/office/word/2010/wordprocessingDrawing" xmlns:wp="http://schemas.openxmlformats.org/drawingml/2006/wordprocessingDrawing" xmlns:w10="urn:schemas-microsoft-com:office:word" xmlns:w="http://schemas.openxmlformats.org/wordprocessingml/2006/main" xmlns:w14="http://schemas.microsoft.com/office/word/2010/wordml" xmlns:w15="http://schemas.microsoft.com/office/word/2012/wordml" xmlns:w16cex="http://schemas.microsoft.com/office/word/2018/wordml/cex" xmlns:w16cid="http://schemas.microsoft.com/office/word/2016/wordml/cid" xmlns:w16="http://schemas.microsoft.com/office/word/2018/wordml" xmlns:w16du="http://schemas.microsoft.com/office/word/2023/wordml/word16du" xmlns:w16sdtdh="http://schemas.microsoft.com/office/word/2020/wordml/sdtdatahash" xmlns:w16se="http://schemas.microsoft.com/office/word/2015/wordml/symex" xmlns:wpg="http://schemas.microsoft.com/office/word/2010/wordprocessingGroup" xmlns:wpi="http://schemas.microsoft.com/office/word/2010/wordprocessingInk" xmlns:wne="http://schemas.microsoft.com/office/word/2006/wordml" xmlns:wps="http://schemas.microsoft.com/office/word/2010/wordprocessingShape" mc:Ignorable="w14 w15 w16se w16cid w16 w16cex w16sdtdh w16du wp14">
+<w15:commentsEx xmlns:wpc="http://schemas.microsoft.com/office/word/2010/wordprocessingCanvas" xmlns:cx="http://schemas.microsoft.com/office/drawing/2014/chartex" xmlns:cx1="http://schemas.microsoft.com/office/drawing/2015/9/8/chartex" xmlns:cx2="http://schemas.microsoft.com/office/drawing/2015/10/21/chartex" xmlns:cx3="http://schemas.microsoft.com/office/drawing/2016/5/9/chartex" xmlns:cx4="http://schemas.microsoft.com/office/drawing/2016/5/10/chartex" xmlns:cx5="http://schemas.microsoft.com/office/drawing/2016/5/11/chartex" xmlns:cx6="http://schemas.microsoft.com/office/drawing/2016/5/12/chartex" xmlns:cx7="http://schemas.microsoft.com/office/drawing/2016/5/13/chartex" xmlns:cx8="http://schemas.microsoft.com/office/drawing/2016/5/14/chartex" xmlns:mc="http://schemas.openxmlformats.org/markup-compatibility/2006" xmlns:aink="http://schemas.microsoft.com/office/drawing/2016/ink" xmlns:am3d="http://schemas.microsoft.com/office/drawing/2017/model3d" xmlns:o="urn:schemas-microsoft-com:office:office" xmlns:oel="http://schemas.microsoft.com/office/2019/extlst" xmlns:r="http://schemas.openxmlformats.org/officeDocument/2006/relationships" xmlns:m="http://schemas.openxmlformats.org/officeDocument/2006/math" xmlns:v="urn:schemas-microsoft-com:vml" xmlns:wp14="http://schemas.microsoft.com/office/word/2010/wordprocessingDrawing" xmlns:wp="http://schemas.openxmlformats.org/drawingml/2006/wordprocessingDrawing" xmlns:w10="urn:schemas-microsoft-com:office:word" xmlns:w="http://schemas.openxmlformats.org/wordprocessingml/2006/main" xmlns:w14="http://schemas.microsoft.com/office/word/2010/wordml" xmlns:w15="http://schemas.microsoft.com/office/word/2012/wordml" xmlns:w16cex="http://schemas.microsoft.com/office/word/2018/wordml/cex" xmlns:w16cid="http://schemas.microsoft.com/office/word/2016/wordml/cid" xmlns:w16="http://schemas.microsoft.com/office/word/2018/wordml" xmlns:w16du="http://schemas.microsoft.com/office/word/2023/wordml/word16du" xmlns:w16sdtdh="http://schemas.microsoft.com/office/word/2020/wordml/sdtdatahash" xmlns:w16sdtfl="http://schemas.microsoft.com/office/word/2024/wordml/sdtformatlock" xmlns:w16se="http://schemas.microsoft.com/office/word/2015/wordml/symex" xmlns:wpg="http://schemas.microsoft.com/office/word/2010/wordprocessingGroup" xmlns:wpi="http://schemas.microsoft.com/office/word/2010/wordprocessingInk" xmlns:wne="http://schemas.microsoft.com/office/word/2006/wordml" xmlns:wps="http://schemas.microsoft.com/office/word/2010/wordprocessingShape" mc:Ignorable="w14 w15 w16se w16cid w16 w16cex w16sdtdh w16sdtfl w16du wp14">
   <w15:commentEx w15:paraId="57D10D6C" w15:done="1"/>
 </w15:commentsEx>
 </file>
 
 <file path=word/commentsExtensible.xml><?xml version="1.0" encoding="utf-8"?>
-<w16cex:commentsExtensible xmlns:wpc="http://schemas.microsoft.com/office/word/2010/wordprocessingCanvas" xmlns:cx="http://schemas.microsoft.com/office/drawing/2014/chartex" xmlns:cx1="http://schemas.microsoft.com/office/drawing/2015/9/8/chartex" xmlns:cx2="http://schemas.microsoft.com/office/drawing/2015/10/21/chartex" xmlns:cx3="http://schemas.microsoft.com/office/drawing/2016/5/9/chartex" xmlns:cx4="http://schemas.microsoft.com/office/drawing/2016/5/10/chartex" xmlns:cx5="http://schemas.microsoft.com/office/drawing/2016/5/11/chartex" xmlns:cx6="http://schemas.microsoft.com/office/drawing/2016/5/12/chartex" xmlns:cx7="http://schemas.microsoft.com/office/drawing/2016/5/13/chartex" xmlns:cx8="http://schemas.microsoft.com/office/drawing/2016/5/14/chartex" xmlns:cr="http://schemas.microsoft.com/office/comments/2020/reactions" xmlns:mc="http://schemas.openxmlformats.org/markup-compatibility/2006" xmlns:aink="http://schemas.microsoft.com/office/drawing/2016/ink" xmlns:am3d="http://schemas.microsoft.com/office/drawing/2017/model3d" xmlns:o="urn:schemas-microsoft-com:office:office" xmlns:oel="http://schemas.microsoft.com/office/2019/extlst" xmlns:r="http://schemas.openxmlformats.org/officeDocument/2006/relationships" xmlns:m="http://schemas.openxmlformats.org/officeDocument/2006/math" xmlns:v="urn:schemas-microsoft-com:vml" xmlns:wp14="http://schemas.microsoft.com/office/word/2010/wordprocessingDrawing" xmlns:wp="http://schemas.openxmlformats.org/drawingml/2006/wordprocessingDrawing" xmlns:w10="urn:schemas-microsoft-com:office:word" xmlns:w="http://schemas.openxmlformats.org/wordprocessingml/2006/main" xmlns:w14="http://schemas.microsoft.com/office/word/2010/wordml" xmlns:w15="http://schemas.microsoft.com/office/word/2012/wordml" xmlns:w16cex="http://schemas.microsoft.com/office/word/2018/wordml/cex" xmlns:w16cid="http://schemas.microsoft.com/office/word/2016/wordml/cid" xmlns:w16="http://schemas.microsoft.com/office/word/2018/wordml" xmlns:w16du="http://schemas.microsoft.com/office/word/2023/wordml/word16du" xmlns:w16sdtdh="http://schemas.microsoft.com/office/word/2020/wordml/sdtdatahash" xmlns:w16se="http://schemas.microsoft.com/office/word/2015/wordml/symex" xmlns:wpg="http://schemas.microsoft.com/office/word/2010/wordprocessingGroup" xmlns:wpi="http://schemas.microsoft.com/office/word/2010/wordprocessingInk" xmlns:wne="http://schemas.microsoft.com/office/word/2006/wordml" xmlns:wps="http://schemas.microsoft.com/office/word/2010/wordprocessingShape" mc:Ignorable="w14 w15 w16se w16cid w16 w16cex w16sdtdh cr w16du wp14">
+<w16cex:commentsExtensible xmlns:wpc="http://schemas.microsoft.com/office/word/2010/wordprocessingCanvas" xmlns:cx="http://schemas.microsoft.com/office/drawing/2014/chartex" xmlns:cx1="http://schemas.microsoft.com/office/drawing/2015/9/8/chartex" xmlns:cx2="http://schemas.microsoft.com/office/drawing/2015/10/21/chartex" xmlns:cx3="http://schemas.microsoft.com/office/drawing/2016/5/9/chartex" xmlns:cx4="http://schemas.microsoft.com/office/drawing/2016/5/10/chartex" xmlns:cx5="http://schemas.microsoft.com/office/drawing/2016/5/11/chartex" xmlns:cx6="http://schemas.microsoft.com/office/drawing/2016/5/12/chartex" xmlns:cx7="http://schemas.microsoft.com/office/drawing/2016/5/13/chartex" xmlns:cx8="http://schemas.microsoft.com/office/drawing/2016/5/14/chartex" xmlns:cr="http://schemas.microsoft.com/office/comments/2020/reactions" xmlns:mc="http://schemas.openxmlformats.org/markup-compatibility/2006" xmlns:aink="http://schemas.microsoft.com/office/drawing/2016/ink" xmlns:am3d="http://schemas.microsoft.com/office/drawing/2017/model3d" xmlns:o="urn:schemas-microsoft-com:office:office" xmlns:oel="http://schemas.microsoft.com/office/2019/extlst" xmlns:r="http://schemas.openxmlformats.org/officeDocument/2006/relationships" xmlns:m="http://schemas.openxmlformats.org/officeDocument/2006/math" xmlns:v="urn:schemas-microsoft-com:vml" xmlns:wp14="http://schemas.microsoft.com/office/word/2010/wordprocessingDrawing" xmlns:wp="http://schemas.openxmlformats.org/drawingml/2006/wordprocessingDrawing" xmlns:w10="urn:schemas-microsoft-com:office:word" xmlns:w="http://schemas.openxmlformats.org/wordprocessingml/2006/main" xmlns:w14="http://schemas.microsoft.com/office/word/2010/wordml" xmlns:w15="http://schemas.microsoft.com/office/word/2012/wordml" xmlns:w16cex="http://schemas.microsoft.com/office/word/2018/wordml/cex" xmlns:w16cid="http://schemas.microsoft.com/office/word/2016/wordml/cid" xmlns:w16="http://schemas.microsoft.com/office/word/2018/wordml" xmlns:w16du="http://schemas.microsoft.com/office/word/2023/wordml/word16du" xmlns:w16sdtdh="http://schemas.microsoft.com/office/word/2020/wordml/sdtdatahash" xmlns:w16sdtfl="http://schemas.microsoft.com/office/word/2024/wordml/sdtformatlock" xmlns:w16se="http://schemas.microsoft.com/office/word/2015/wordml/symex" xmlns:wpg="http://schemas.microsoft.com/office/word/2010/wordprocessingGroup" xmlns:wpi="http://schemas.microsoft.com/office/word/2010/wordprocessingInk" xmlns:wne="http://schemas.microsoft.com/office/word/2006/wordml" xmlns:wps="http://schemas.microsoft.com/office/word/2010/wordprocessingShape" mc:Ignorable="w14 w15 w16se w16cid w16 w16cex w16sdtdh w16sdtfl cr w16du wp14">
   <w16cex:commentExtensible w16cex:durableId="07CA5161" w16cex:dateUtc="2024-02-27T12:13:00Z"/>
 </w16cex:commentsExtensible>
 </file>
 
 <file path=word/commentsIds.xml><?xml version="1.0" encoding="utf-8"?>
-<w16cid:commentsIds xmlns:wpc="http://schemas.microsoft.com/office/word/2010/wordprocessingCanvas" xmlns:cx="http://schemas.microsoft.com/office/drawing/2014/chartex" xmlns:cx1="http://schemas.microsoft.com/office/drawing/2015/9/8/chartex" xmlns:cx2="http://schemas.microsoft.com/office/drawing/2015/10/21/chartex" xmlns:cx3="http://schemas.microsoft.com/office/drawing/2016/5/9/chartex" xmlns:cx4="http://schemas.microsoft.com/office/drawing/2016/5/10/chartex" xmlns:cx5="http://schemas.microsoft.com/office/drawing/2016/5/11/chartex" xmlns:cx6="http://schemas.microsoft.com/office/drawing/2016/5/12/chartex" xmlns:cx7="http://schemas.microsoft.com/office/drawing/2016/5/13/chartex" xmlns:cx8="http://schemas.microsoft.com/office/drawing/2016/5/14/chartex" xmlns:mc="http://schemas.openxmlformats.org/markup-compatibility/2006" xmlns:aink="http://schemas.microsoft.com/office/drawing/2016/ink" xmlns:am3d="http://schemas.microsoft.com/office/drawing/2017/model3d" xmlns:o="urn:schemas-microsoft-com:office:office" xmlns:oel="http://schemas.microsoft.com/office/2019/extlst" xmlns:r="http://schemas.openxmlformats.org/officeDocument/2006/relationships" xmlns:m="http://schemas.openxmlformats.org/officeDocument/2006/math" xmlns:v="urn:schemas-microsoft-com:vml" xmlns:wp14="http://schemas.microsoft.com/office/word/2010/wordprocessingDrawing" xmlns:wp="http://schemas.openxmlformats.org/drawingml/2006/wordprocessingDrawing" xmlns:w10="urn:schemas-microsoft-com:office:word" xmlns:w="http://schemas.openxmlformats.org/wordprocessingml/2006/main" xmlns:w14="http://schemas.microsoft.com/office/word/2010/wordml" xmlns:w15="http://schemas.microsoft.com/office/word/2012/wordml" xmlns:w16cex="http://schemas.microsoft.com/office/word/2018/wordml/cex" xmlns:w16cid="http://schemas.microsoft.com/office/word/2016/wordml/cid" xmlns:w16="http://schemas.microsoft.com/office/word/2018/wordml" xmlns:w16du="http://schemas.microsoft.com/office/word/2023/wordml/word16du" xmlns:w16sdtdh="http://schemas.microsoft.com/office/word/2020/wordml/sdtdatahash" xmlns:w16se="http://schemas.microsoft.com/office/word/2015/wordml/symex" xmlns:wpg="http://schemas.microsoft.com/office/word/2010/wordprocessingGroup" xmlns:wpi="http://schemas.microsoft.com/office/word/2010/wordprocessingInk" xmlns:wne="http://schemas.microsoft.com/office/word/2006/wordml" xmlns:wps="http://schemas.microsoft.com/office/word/2010/wordprocessingShape" mc:Ignorable="w14 w15 w16se w16cid w16 w16cex w16sdtdh w16du wp14">
+<w16cid:commentsIds xmlns:wpc="http://schemas.microsoft.com/office/word/2010/wordprocessingCanvas" xmlns:cx="http://schemas.microsoft.com/office/drawing/2014/chartex" xmlns:cx1="http://schemas.microsoft.com/office/drawing/2015/9/8/chartex" xmlns:cx2="http://schemas.microsoft.com/office/drawing/2015/10/21/chartex" xmlns:cx3="http://schemas.microsoft.com/office/drawing/2016/5/9/chartex" xmlns:cx4="http://schemas.microsoft.com/office/drawing/2016/5/10/chartex" xmlns:cx5="http://schemas.microsoft.com/office/drawing/2016/5/11/chartex" xmlns:cx6="http://schemas.microsoft.com/office/drawing/2016/5/12/chartex" xmlns:cx7="http://schemas.microsoft.com/office/drawing/2016/5/13/chartex" xmlns:cx8="http://schemas.microsoft.com/office/drawing/2016/5/14/chartex" xmlns:mc="http://schemas.openxmlformats.org/markup-compatibility/2006" xmlns:aink="http://schemas.microsoft.com/office/drawing/2016/ink" xmlns:am3d="http://schemas.microsoft.com/office/drawing/2017/model3d" xmlns:o="urn:schemas-microsoft-com:office:office" xmlns:oel="http://schemas.microsoft.com/office/2019/extlst" xmlns:r="http://schemas.openxmlformats.org/officeDocument/2006/relationships" xmlns:m="http://schemas.openxmlformats.org/officeDocument/2006/math" xmlns:v="urn:schemas-microsoft-com:vml" xmlns:wp14="http://schemas.microsoft.com/office/word/2010/wordprocessingDrawing" xmlns:wp="http://schemas.openxmlformats.org/drawingml/2006/wordprocessingDrawing" xmlns:w10="urn:schemas-microsoft-com:office:word" xmlns:w="http://schemas.openxmlformats.org/wordprocessingml/2006/main" xmlns:w14="http://schemas.microsoft.com/office/word/2010/wordml" xmlns:w15="http://schemas.microsoft.com/office/word/2012/wordml" xmlns:w16cex="http://schemas.microsoft.com/office/word/2018/wordml/cex" xmlns:w16cid="http://schemas.microsoft.com/office/word/2016/wordml/cid" xmlns:w16="http://schemas.microsoft.com/office/word/2018/wordml" xmlns:w16du="http://schemas.microsoft.com/office/word/2023/wordml/word16du" xmlns:w16sdtdh="http://schemas.microsoft.com/office/word/2020/wordml/sdtdatahash" xmlns:w16sdtfl="http://schemas.microsoft.com/office/word/2024/wordml/sdtformatlock" xmlns:w16se="http://schemas.microsoft.com/office/word/2015/wordml/symex" xmlns:wpg="http://schemas.microsoft.com/office/word/2010/wordprocessingGroup" xmlns:wpi="http://schemas.microsoft.com/office/word/2010/wordprocessingInk" xmlns:wne="http://schemas.microsoft.com/office/word/2006/wordml" xmlns:wps="http://schemas.microsoft.com/office/word/2010/wordprocessingShape" mc:Ignorable="w14 w15 w16se w16cid w16 w16cex w16sdtdh w16sdtfl w16du wp14">
   <w16cid:commentId w16cid:paraId="57D10D6C" w16cid:durableId="07CA5161"/>
 </w16cid:commentsIds>
 </file>
 
 <file path=word/endnotes.xml><?xml version="1.0" encoding="utf-8"?>
-<w:endnotes xmlns:wpc="http://schemas.microsoft.com/office/word/2010/wordprocessingCanvas" xmlns:cx="http://schemas.microsoft.com/office/drawing/2014/chartex" xmlns:cx1="http://schemas.microsoft.com/office/drawing/2015/9/8/chartex" xmlns:cx2="http://schemas.microsoft.com/office/drawing/2015/10/21/chartex" xmlns:cx3="http://schemas.microsoft.com/office/drawing/2016/5/9/chartex" xmlns:cx4="http://schemas.microsoft.com/office/drawing/2016/5/10/chartex" xmlns:cx5="http://schemas.microsoft.com/office/drawing/2016/5/11/chartex" xmlns:cx6="http://schemas.microsoft.com/office/drawing/2016/5/12/chartex" xmlns:cx7="http://schemas.microsoft.com/office/drawing/2016/5/13/chartex" xmlns:cx8="http://schemas.microsoft.com/office/drawing/2016/5/14/chartex" xmlns:mc="http://schemas.openxmlformats.org/markup-compatibility/2006" xmlns:aink="http://schemas.microsoft.com/office/drawing/2016/ink" xmlns:am3d="http://schemas.microsoft.com/office/drawing/2017/model3d" xmlns:o="urn:schemas-microsoft-com:office:office" xmlns:oel="http://schemas.microsoft.com/office/2019/extlst" xmlns:r="http://schemas.openxmlformats.org/officeDocument/2006/relationships" xmlns:m="http://schemas.openxmlformats.org/officeDocument/2006/math" xmlns:v="urn:schemas-microsoft-com:vml" xmlns:wp14="http://schemas.microsoft.com/office/word/2010/wordprocessingDrawing" xmlns:wp="http://schemas.openxmlformats.org/drawingml/2006/wordprocessingDrawing" xmlns:w10="urn:schemas-microsoft-com:office:word" xmlns:w="http://schemas.openxmlformats.org/wordprocessingml/2006/main" xmlns:w14="http://schemas.microsoft.com/office/word/2010/wordml" xmlns:w15="http://schemas.microsoft.com/office/word/2012/wordml" xmlns:w16cex="http://schemas.microsoft.com/office/word/2018/wordml/cex" xmlns:w16cid="http://schemas.microsoft.com/office/word/2016/wordml/cid" xmlns:w16="http://schemas.microsoft.com/office/word/2018/wordml" xmlns:w16du="http://schemas.microsoft.com/office/word/2023/wordml/word16du" xmlns:w16sdtdh="http://schemas.microsoft.com/office/word/2020/wordml/sdtdatahash" xmlns:w16se="http://schemas.microsoft.com/office/word/2015/wordml/symex" xmlns:wpg="http://schemas.microsoft.com/office/word/2010/wordprocessingGroup" xmlns:wpi="http://schemas.microsoft.com/office/word/2010/wordprocessingInk" xmlns:wne="http://schemas.microsoft.com/office/word/2006/wordml" xmlns:wps="http://schemas.microsoft.com/office/word/2010/wordprocessingShape" mc:Ignorable="w14 w15 w16se w16cid w16 w16cex w16sdtdh w16du wp14">
+<w:endnotes xmlns:wpc="http://schemas.microsoft.com/office/word/2010/wordprocessingCanvas" xmlns:cx="http://schemas.microsoft.com/office/drawing/2014/chartex" xmlns:cx1="http://schemas.microsoft.com/office/drawing/2015/9/8/chartex" xmlns:cx2="http://schemas.microsoft.com/office/drawing/2015/10/21/chartex" xmlns:cx3="http://schemas.microsoft.com/office/drawing/2016/5/9/chartex" xmlns:cx4="http://schemas.microsoft.com/office/drawing/2016/5/10/chartex" xmlns:cx5="http://schemas.microsoft.com/office/drawing/2016/5/11/chartex" xmlns:cx6="http://schemas.microsoft.com/office/drawing/2016/5/12/chartex" xmlns:cx7="http://schemas.microsoft.com/office/drawing/2016/5/13/chartex" xmlns:cx8="http://schemas.microsoft.com/office/drawing/2016/5/14/chartex" xmlns:mc="http://schemas.openxmlformats.org/markup-compatibility/2006" xmlns:aink="http://schemas.microsoft.com/office/drawing/2016/ink" xmlns:am3d="http://schemas.microsoft.com/office/drawing/2017/model3d" xmlns:o="urn:schemas-microsoft-com:office:office" xmlns:oel="http://schemas.microsoft.com/office/2019/extlst" xmlns:r="http://schemas.openxmlformats.org/officeDocument/2006/relationships" xmlns:m="http://schemas.openxmlformats.org/officeDocument/2006/math" xmlns:v="urn:schemas-microsoft-com:vml" xmlns:wp14="http://schemas.microsoft.com/office/word/2010/wordprocessingDrawing" xmlns:wp="http://schemas.openxmlformats.org/drawingml/2006/wordprocessingDrawing" xmlns:w10="urn:schemas-microsoft-com:office:word" xmlns:w="http://schemas.openxmlformats.org/wordprocessingml/2006/main" xmlns:w14="http://schemas.microsoft.com/office/word/2010/wordml" xmlns:w15="http://schemas.microsoft.com/office/word/2012/wordml" xmlns:w16cex="http://schemas.microsoft.com/office/word/2018/wordml/cex" xmlns:w16cid="http://schemas.microsoft.com/office/word/2016/wordml/cid" xmlns:w16="http://schemas.microsoft.com/office/word/2018/wordml" xmlns:w16du="http://schemas.microsoft.com/office/word/2023/wordml/word16du" xmlns:w16sdtdh="http://schemas.microsoft.com/office/word/2020/wordml/sdtdatahash" xmlns:w16sdtfl="http://schemas.microsoft.com/office/word/2024/wordml/sdtformatlock" xmlns:w16se="http://schemas.microsoft.com/office/word/2015/wordml/symex" xmlns:wpg="http://schemas.microsoft.com/office/word/2010/wordprocessingGroup" xmlns:wpi="http://schemas.microsoft.com/office/word/2010/wordprocessingInk" xmlns:wne="http://schemas.microsoft.com/office/word/2006/wordml" xmlns:wps="http://schemas.microsoft.com/office/word/2010/wordprocessingShape" mc:Ignorable="w14 w15 w16se w16cid w16 w16cex w16sdtdh w16sdtfl w16du wp14">
   <w:endnote w:type="separator" w:id="-1">
     <w:p>
       <w:pPr>
@@ -3039,7 +3111,7 @@
 </file>
 
 <file path=word/footer1.xml><?xml version="1.0" encoding="utf-8"?>
-<w:ftr xmlns:wpc="http://schemas.microsoft.com/office/word/2010/wordprocessingCanvas" xmlns:cx="http://schemas.microsoft.com/office/drawing/2014/chartex" xmlns:cx1="http://schemas.microsoft.com/office/drawing/2015/9/8/chartex" xmlns:cx2="http://schemas.microsoft.com/office/drawing/2015/10/21/chartex" xmlns:cx3="http://schemas.microsoft.com/office/drawing/2016/5/9/chartex" xmlns:cx4="http://schemas.microsoft.com/office/drawing/2016/5/10/chartex" xmlns:cx5="http://schemas.microsoft.com/office/drawing/2016/5/11/chartex" xmlns:cx6="http://schemas.microsoft.com/office/drawing/2016/5/12/chartex" xmlns:cx7="http://schemas.microsoft.com/office/drawing/2016/5/13/chartex" xmlns:cx8="http://schemas.microsoft.com/office/drawing/2016/5/14/chartex" xmlns:mc="http://schemas.openxmlformats.org/markup-compatibility/2006" xmlns:aink="http://schemas.microsoft.com/office/drawing/2016/ink" xmlns:am3d="http://schemas.microsoft.com/office/drawing/2017/model3d" xmlns:o="urn:schemas-microsoft-com:office:office" xmlns:oel="http://schemas.microsoft.com/office/2019/extlst" xmlns:r="http://schemas.openxmlformats.org/officeDocument/2006/relationships" xmlns:m="http://schemas.openxmlformats.org/officeDocument/2006/math" xmlns:v="urn:schemas-microsoft-com:vml" xmlns:wp14="http://schemas.microsoft.com/office/word/2010/wordprocessingDrawing" xmlns:wp="http://schemas.openxmlformats.org/drawingml/2006/wordprocessingDrawing" xmlns:w10="urn:schemas-microsoft-com:office:word" xmlns:w="http://schemas.openxmlformats.org/wordprocessingml/2006/main" xmlns:w14="http://schemas.microsoft.com/office/word/2010/wordml" xmlns:w15="http://schemas.microsoft.com/office/word/2012/wordml" xmlns:w16cex="http://schemas.microsoft.com/office/word/2018/wordml/cex" xmlns:w16cid="http://schemas.microsoft.com/office/word/2016/wordml/cid" xmlns:w16="http://schemas.microsoft.com/office/word/2018/wordml" xmlns:w16du="http://schemas.microsoft.com/office/word/2023/wordml/word16du" xmlns:w16sdtdh="http://schemas.microsoft.com/office/word/2020/wordml/sdtdatahash" xmlns:w16se="http://schemas.microsoft.com/office/word/2015/wordml/symex" xmlns:wpg="http://schemas.microsoft.com/office/word/2010/wordprocessingGroup" xmlns:wpi="http://schemas.microsoft.com/office/word/2010/wordprocessingInk" xmlns:wne="http://schemas.microsoft.com/office/word/2006/wordml" xmlns:wps="http://schemas.microsoft.com/office/word/2010/wordprocessingShape" mc:Ignorable="w14 w15 w16se w16cid w16 w16cex w16sdtdh w16du wp14">
+<w:ftr xmlns:wpc="http://schemas.microsoft.com/office/word/2010/wordprocessingCanvas" xmlns:cx="http://schemas.microsoft.com/office/drawing/2014/chartex" xmlns:cx1="http://schemas.microsoft.com/office/drawing/2015/9/8/chartex" xmlns:cx2="http://schemas.microsoft.com/office/drawing/2015/10/21/chartex" xmlns:cx3="http://schemas.microsoft.com/office/drawing/2016/5/9/chartex" xmlns:cx4="http://schemas.microsoft.com/office/drawing/2016/5/10/chartex" xmlns:cx5="http://schemas.microsoft.com/office/drawing/2016/5/11/chartex" xmlns:cx6="http://schemas.microsoft.com/office/drawing/2016/5/12/chartex" xmlns:cx7="http://schemas.microsoft.com/office/drawing/2016/5/13/chartex" xmlns:cx8="http://schemas.microsoft.com/office/drawing/2016/5/14/chartex" xmlns:mc="http://schemas.openxmlformats.org/markup-compatibility/2006" xmlns:aink="http://schemas.microsoft.com/office/drawing/2016/ink" xmlns:am3d="http://schemas.microsoft.com/office/drawing/2017/model3d" xmlns:o="urn:schemas-microsoft-com:office:office" xmlns:oel="http://schemas.microsoft.com/office/2019/extlst" xmlns:r="http://schemas.openxmlformats.org/officeDocument/2006/relationships" xmlns:m="http://schemas.openxmlformats.org/officeDocument/2006/math" xmlns:v="urn:schemas-microsoft-com:vml" xmlns:wp14="http://schemas.microsoft.com/office/word/2010/wordprocessingDrawing" xmlns:wp="http://schemas.openxmlformats.org/drawingml/2006/wordprocessingDrawing" xmlns:w10="urn:schemas-microsoft-com:office:word" xmlns:w="http://schemas.openxmlformats.org/wordprocessingml/2006/main" xmlns:w14="http://schemas.microsoft.com/office/word/2010/wordml" xmlns:w15="http://schemas.microsoft.com/office/word/2012/wordml" xmlns:w16cex="http://schemas.microsoft.com/office/word/2018/wordml/cex" xmlns:w16cid="http://schemas.microsoft.com/office/word/2016/wordml/cid" xmlns:w16="http://schemas.microsoft.com/office/word/2018/wordml" xmlns:w16du="http://schemas.microsoft.com/office/word/2023/wordml/word16du" xmlns:w16sdtdh="http://schemas.microsoft.com/office/word/2020/wordml/sdtdatahash" xmlns:w16sdtfl="http://schemas.microsoft.com/office/word/2024/wordml/sdtformatlock" xmlns:w16se="http://schemas.microsoft.com/office/word/2015/wordml/symex" xmlns:wpg="http://schemas.microsoft.com/office/word/2010/wordprocessingGroup" xmlns:wpi="http://schemas.microsoft.com/office/word/2010/wordprocessingInk" xmlns:wne="http://schemas.microsoft.com/office/word/2006/wordml" xmlns:wps="http://schemas.microsoft.com/office/word/2010/wordprocessingShape" mc:Ignorable="w14 w15 w16se w16cid w16 w16cex w16sdtdh w16sdtfl w16du wp14">
   <w:p>
     <w:pPr>
       <w:pStyle w:val="Footer"/>
@@ -3101,7 +3173,7 @@
 </file>
 
 <file path=word/footnotes.xml><?xml version="1.0" encoding="utf-8"?>
-<w:footnotes xmlns:wpc="http://schemas.microsoft.com/office/word/2010/wordprocessingCanvas" xmlns:cx="http://schemas.microsoft.com/office/drawing/2014/chartex" xmlns:cx1="http://schemas.microsoft.com/office/drawing/2015/9/8/chartex" xmlns:cx2="http://schemas.microsoft.com/office/drawing/2015/10/21/chartex" xmlns:cx3="http://schemas.microsoft.com/office/drawing/2016/5/9/chartex" xmlns:cx4="http://schemas.microsoft.com/office/drawing/2016/5/10/chartex" xmlns:cx5="http://schemas.microsoft.com/office/drawing/2016/5/11/chartex" xmlns:cx6="http://schemas.microsoft.com/office/drawing/2016/5/12/chartex" xmlns:cx7="http://schemas.microsoft.com/office/drawing/2016/5/13/chartex" xmlns:cx8="http://schemas.microsoft.com/office/drawing/2016/5/14/chartex" xmlns:mc="http://schemas.openxmlformats.org/markup-compatibility/2006" xmlns:aink="http://schemas.microsoft.com/office/drawing/2016/ink" xmlns:am3d="http://schemas.microsoft.com/office/drawing/2017/model3d" xmlns:o="urn:schemas-microsoft-com:office:office" xmlns:oel="http://schemas.microsoft.com/office/2019/extlst" xmlns:r="http://schemas.openxmlformats.org/officeDocument/2006/relationships" xmlns:m="http://schemas.openxmlformats.org/officeDocument/2006/math" xmlns:v="urn:schemas-microsoft-com:vml" xmlns:wp14="http://schemas.microsoft.com/office/word/2010/wordprocessingDrawing" xmlns:wp="http://schemas.openxmlformats.org/drawingml/2006/wordprocessingDrawing" xmlns:w10="urn:schemas-microsoft-com:office:word" xmlns:w="http://schemas.openxmlformats.org/wordprocessingml/2006/main" xmlns:w14="http://schemas.microsoft.com/office/word/2010/wordml" xmlns:w15="http://schemas.microsoft.com/office/word/2012/wordml" xmlns:w16cex="http://schemas.microsoft.com/office/word/2018/wordml/cex" xmlns:w16cid="http://schemas.microsoft.com/office/word/2016/wordml/cid" xmlns:w16="http://schemas.microsoft.com/office/word/2018/wordml" xmlns:w16du="http://schemas.microsoft.com/office/word/2023/wordml/word16du" xmlns:w16sdtdh="http://schemas.microsoft.com/office/word/2020/wordml/sdtdatahash" xmlns:w16se="http://schemas.microsoft.com/office/word/2015/wordml/symex" xmlns:wpg="http://schemas.microsoft.com/office/word/2010/wordprocessingGroup" xmlns:wpi="http://schemas.microsoft.com/office/word/2010/wordprocessingInk" xmlns:wne="http://schemas.microsoft.com/office/word/2006/wordml" xmlns:wps="http://schemas.microsoft.com/office/word/2010/wordprocessingShape" mc:Ignorable="w14 w15 w16se w16cid w16 w16cex w16sdtdh w16du wp14">
+<w:footnotes xmlns:wpc="http://schemas.microsoft.com/office/word/2010/wordprocessingCanvas" xmlns:cx="http://schemas.microsoft.com/office/drawing/2014/chartex" xmlns:cx1="http://schemas.microsoft.com/office/drawing/2015/9/8/chartex" xmlns:cx2="http://schemas.microsoft.com/office/drawing/2015/10/21/chartex" xmlns:cx3="http://schemas.microsoft.com/office/drawing/2016/5/9/chartex" xmlns:cx4="http://schemas.microsoft.com/office/drawing/2016/5/10/chartex" xmlns:cx5="http://schemas.microsoft.com/office/drawing/2016/5/11/chartex" xmlns:cx6="http://schemas.microsoft.com/office/drawing/2016/5/12/chartex" xmlns:cx7="http://schemas.microsoft.com/office/drawing/2016/5/13/chartex" xmlns:cx8="http://schemas.microsoft.com/office/drawing/2016/5/14/chartex" xmlns:mc="http://schemas.openxmlformats.org/markup-compatibility/2006" xmlns:aink="http://schemas.microsoft.com/office/drawing/2016/ink" xmlns:am3d="http://schemas.microsoft.com/office/drawing/2017/model3d" xmlns:o="urn:schemas-microsoft-com:office:office" xmlns:oel="http://schemas.microsoft.com/office/2019/extlst" xmlns:r="http://schemas.openxmlformats.org/officeDocument/2006/relationships" xmlns:m="http://schemas.openxmlformats.org/officeDocument/2006/math" xmlns:v="urn:schemas-microsoft-com:vml" xmlns:wp14="http://schemas.microsoft.com/office/word/2010/wordprocessingDrawing" xmlns:wp="http://schemas.openxmlformats.org/drawingml/2006/wordprocessingDrawing" xmlns:w10="urn:schemas-microsoft-com:office:word" xmlns:w="http://schemas.openxmlformats.org/wordprocessingml/2006/main" xmlns:w14="http://schemas.microsoft.com/office/word/2010/wordml" xmlns:w15="http://schemas.microsoft.com/office/word/2012/wordml" xmlns:w16cex="http://schemas.microsoft.com/office/word/2018/wordml/cex" xmlns:w16cid="http://schemas.microsoft.com/office/word/2016/wordml/cid" xmlns:w16="http://schemas.microsoft.com/office/word/2018/wordml" xmlns:w16du="http://schemas.microsoft.com/office/word/2023/wordml/word16du" xmlns:w16sdtdh="http://schemas.microsoft.com/office/word/2020/wordml/sdtdatahash" xmlns:w16sdtfl="http://schemas.microsoft.com/office/word/2024/wordml/sdtformatlock" xmlns:w16se="http://schemas.microsoft.com/office/word/2015/wordml/symex" xmlns:wpg="http://schemas.microsoft.com/office/word/2010/wordprocessingGroup" xmlns:wpi="http://schemas.microsoft.com/office/word/2010/wordprocessingInk" xmlns:wne="http://schemas.microsoft.com/office/word/2006/wordml" xmlns:wps="http://schemas.microsoft.com/office/word/2010/wordprocessingShape" mc:Ignorable="w14 w15 w16se w16cid w16 w16cex w16sdtdh w16sdtfl w16du wp14">
   <w:footnote w:type="separator" w:id="-1">
     <w:p>
       <w:pPr>
@@ -3126,7 +3198,7 @@
 </file>
 
 <file path=word/numbering.xml><?xml version="1.0" encoding="utf-8"?>
-<w:numbering xmlns:wpc="http://schemas.microsoft.com/office/word/2010/wordprocessingCanvas" xmlns:cx="http://schemas.microsoft.com/office/drawing/2014/chartex" xmlns:cx1="http://schemas.microsoft.com/office/drawing/2015/9/8/chartex" xmlns:cx2="http://schemas.microsoft.com/office/drawing/2015/10/21/chartex" xmlns:cx3="http://schemas.microsoft.com/office/drawing/2016/5/9/chartex" xmlns:cx4="http://schemas.microsoft.com/office/drawing/2016/5/10/chartex" xmlns:cx5="http://schemas.microsoft.com/office/drawing/2016/5/11/chartex" xmlns:cx6="http://schemas.microsoft.com/office/drawing/2016/5/12/chartex" xmlns:cx7="http://schemas.microsoft.com/office/drawing/2016/5/13/chartex" xmlns:cx8="http://schemas.microsoft.com/office/drawing/2016/5/14/chartex" xmlns:mc="http://schemas.openxmlformats.org/markup-compatibility/2006" xmlns:aink="http://schemas.microsoft.com/office/drawing/2016/ink" xmlns:am3d="http://schemas.microsoft.com/office/drawing/2017/model3d" xmlns:o="urn:schemas-microsoft-com:office:office" xmlns:oel="http://schemas.microsoft.com/office/2019/extlst" xmlns:r="http://schemas.openxmlformats.org/officeDocument/2006/relationships" xmlns:m="http://schemas.openxmlformats.org/officeDocument/2006/math" xmlns:v="urn:schemas-microsoft-com:vml" xmlns:wp14="http://schemas.microsoft.com/office/word/2010/wordprocessingDrawing" xmlns:wp="http://schemas.openxmlformats.org/drawingml/2006/wordprocessingDrawing" xmlns:w10="urn:schemas-microsoft-com:office:word" xmlns:w="http://schemas.openxmlformats.org/wordprocessingml/2006/main" xmlns:w14="http://schemas.microsoft.com/office/word/2010/wordml" xmlns:w15="http://schemas.microsoft.com/office/word/2012/wordml" xmlns:w16cex="http://schemas.microsoft.com/office/word/2018/wordml/cex" xmlns:w16cid="http://schemas.microsoft.com/office/word/2016/wordml/cid" xmlns:w16="http://schemas.microsoft.com/office/word/2018/wordml" xmlns:w16du="http://schemas.microsoft.com/office/word/2023/wordml/word16du" xmlns:w16sdtdh="http://schemas.microsoft.com/office/word/2020/wordml/sdtdatahash" xmlns:w16se="http://schemas.microsoft.com/office/word/2015/wordml/symex" xmlns:wpg="http://schemas.microsoft.com/office/word/2010/wordprocessingGroup" xmlns:wpi="http://schemas.microsoft.com/office/word/2010/wordprocessingInk" xmlns:wne="http://schemas.microsoft.com/office/word/2006/wordml" xmlns:wps="http://schemas.microsoft.com/office/word/2010/wordprocessingShape" mc:Ignorable="w14 w15 w16se w16cid w16 w16cex w16sdtdh w16du wp14">
+<w:numbering xmlns:wpc="http://schemas.microsoft.com/office/word/2010/wordprocessingCanvas" xmlns:cx="http://schemas.microsoft.com/office/drawing/2014/chartex" xmlns:cx1="http://schemas.microsoft.com/office/drawing/2015/9/8/chartex" xmlns:cx2="http://schemas.microsoft.com/office/drawing/2015/10/21/chartex" xmlns:cx3="http://schemas.microsoft.com/office/drawing/2016/5/9/chartex" xmlns:cx4="http://schemas.microsoft.com/office/drawing/2016/5/10/chartex" xmlns:cx5="http://schemas.microsoft.com/office/drawing/2016/5/11/chartex" xmlns:cx6="http://schemas.microsoft.com/office/drawing/2016/5/12/chartex" xmlns:cx7="http://schemas.microsoft.com/office/drawing/2016/5/13/chartex" xmlns:cx8="http://schemas.microsoft.com/office/drawing/2016/5/14/chartex" xmlns:mc="http://schemas.openxmlformats.org/markup-compatibility/2006" xmlns:aink="http://schemas.microsoft.com/office/drawing/2016/ink" xmlns:am3d="http://schemas.microsoft.com/office/drawing/2017/model3d" xmlns:o="urn:schemas-microsoft-com:office:office" xmlns:oel="http://schemas.microsoft.com/office/2019/extlst" xmlns:r="http://schemas.openxmlformats.org/officeDocument/2006/relationships" xmlns:m="http://schemas.openxmlformats.org/officeDocument/2006/math" xmlns:v="urn:schemas-microsoft-com:vml" xmlns:wp14="http://schemas.microsoft.com/office/word/2010/wordprocessingDrawing" xmlns:wp="http://schemas.openxmlformats.org/drawingml/2006/wordprocessingDrawing" xmlns:w10="urn:schemas-microsoft-com:office:word" xmlns:w="http://schemas.openxmlformats.org/wordprocessingml/2006/main" xmlns:w14="http://schemas.microsoft.com/office/word/2010/wordml" xmlns:w15="http://schemas.microsoft.com/office/word/2012/wordml" xmlns:w16cex="http://schemas.microsoft.com/office/word/2018/wordml/cex" xmlns:w16cid="http://schemas.microsoft.com/office/word/2016/wordml/cid" xmlns:w16="http://schemas.microsoft.com/office/word/2018/wordml" xmlns:w16du="http://schemas.microsoft.com/office/word/2023/wordml/word16du" xmlns:w16sdtdh="http://schemas.microsoft.com/office/word/2020/wordml/sdtdatahash" xmlns:w16sdtfl="http://schemas.microsoft.com/office/word/2024/wordml/sdtformatlock" xmlns:w16se="http://schemas.microsoft.com/office/word/2015/wordml/symex" xmlns:wpg="http://schemas.microsoft.com/office/word/2010/wordprocessingGroup" xmlns:wpi="http://schemas.microsoft.com/office/word/2010/wordprocessingInk" xmlns:wne="http://schemas.microsoft.com/office/word/2006/wordml" xmlns:wps="http://schemas.microsoft.com/office/word/2010/wordprocessingShape" mc:Ignorable="w14 w15 w16se w16cid w16 w16cex w16sdtdh w16sdtfl w16du wp14">
   <w:abstractNum w:abstractNumId="0" w15:restartNumberingAfterBreak="0">
     <w:nsid w:val="021506CC"/>
     <w:multiLevelType w:val="hybridMultilevel"/>
@@ -4327,7 +4399,7 @@
 </file>
 
 <file path=word/people.xml><?xml version="1.0" encoding="utf-8"?>
-<w15:people xmlns:wpc="http://schemas.microsoft.com/office/word/2010/wordprocessingCanvas" xmlns:cx="http://schemas.microsoft.com/office/drawing/2014/chartex" xmlns:cx1="http://schemas.microsoft.com/office/drawing/2015/9/8/chartex" xmlns:cx2="http://schemas.microsoft.com/office/drawing/2015/10/21/chartex" xmlns:cx3="http://schemas.microsoft.com/office/drawing/2016/5/9/chartex" xmlns:cx4="http://schemas.microsoft.com/office/drawing/2016/5/10/chartex" xmlns:cx5="http://schemas.microsoft.com/office/drawing/2016/5/11/chartex" xmlns:cx6="http://schemas.microsoft.com/office/drawing/2016/5/12/chartex" xmlns:cx7="http://schemas.microsoft.com/office/drawing/2016/5/13/chartex" xmlns:cx8="http://schemas.microsoft.com/office/drawing/2016/5/14/chartex" xmlns:mc="http://schemas.openxmlformats.org/markup-compatibility/2006" xmlns:aink="http://schemas.microsoft.com/office/drawing/2016/ink" xmlns:am3d="http://schemas.microsoft.com/office/drawing/2017/model3d" xmlns:o="urn:schemas-microsoft-com:office:office" xmlns:oel="http://schemas.microsoft.com/office/2019/extlst" xmlns:r="http://schemas.openxmlformats.org/officeDocument/2006/relationships" xmlns:m="http://schemas.openxmlformats.org/officeDocument/2006/math" xmlns:v="urn:schemas-microsoft-com:vml" xmlns:wp14="http://schemas.microsoft.com/office/word/2010/wordprocessingDrawing" xmlns:wp="http://schemas.openxmlformats.org/drawingml/2006/wordprocessingDrawing" xmlns:w10="urn:schemas-microsoft-com:office:word" xmlns:w="http://schemas.openxmlformats.org/wordprocessingml/2006/main" xmlns:w14="http://schemas.microsoft.com/office/word/2010/wordml" xmlns:w15="http://schemas.microsoft.com/office/word/2012/wordml" xmlns:w16cex="http://schemas.microsoft.com/office/word/2018/wordml/cex" xmlns:w16cid="http://schemas.microsoft.com/office/word/2016/wordml/cid" xmlns:w16="http://schemas.microsoft.com/office/word/2018/wordml" xmlns:w16du="http://schemas.microsoft.com/office/word/2023/wordml/word16du" xmlns:w16sdtdh="http://schemas.microsoft.com/office/word/2020/wordml/sdtdatahash" xmlns:w16se="http://schemas.microsoft.com/office/word/2015/wordml/symex" xmlns:wpg="http://schemas.microsoft.com/office/word/2010/wordprocessingGroup" xmlns:wpi="http://schemas.microsoft.com/office/word/2010/wordprocessingInk" xmlns:wne="http://schemas.microsoft.com/office/word/2006/wordml" xmlns:wps="http://schemas.microsoft.com/office/word/2010/wordprocessingShape" mc:Ignorable="w14 w15 w16se w16cid w16 w16cex w16sdtdh w16du wp14">
+<w15:people xmlns:wpc="http://schemas.microsoft.com/office/word/2010/wordprocessingCanvas" xmlns:cx="http://schemas.microsoft.com/office/drawing/2014/chartex" xmlns:cx1="http://schemas.microsoft.com/office/drawing/2015/9/8/chartex" xmlns:cx2="http://schemas.microsoft.com/office/drawing/2015/10/21/chartex" xmlns:cx3="http://schemas.microsoft.com/office/drawing/2016/5/9/chartex" xmlns:cx4="http://schemas.microsoft.com/office/drawing/2016/5/10/chartex" xmlns:cx5="http://schemas.microsoft.com/office/drawing/2016/5/11/chartex" xmlns:cx6="http://schemas.microsoft.com/office/drawing/2016/5/12/chartex" xmlns:cx7="http://schemas.microsoft.com/office/drawing/2016/5/13/chartex" xmlns:cx8="http://schemas.microsoft.com/office/drawing/2016/5/14/chartex" xmlns:mc="http://schemas.openxmlformats.org/markup-compatibility/2006" xmlns:aink="http://schemas.microsoft.com/office/drawing/2016/ink" xmlns:am3d="http://schemas.microsoft.com/office/drawing/2017/model3d" xmlns:o="urn:schemas-microsoft-com:office:office" xmlns:oel="http://schemas.microsoft.com/office/2019/extlst" xmlns:r="http://schemas.openxmlformats.org/officeDocument/2006/relationships" xmlns:m="http://schemas.openxmlformats.org/officeDocument/2006/math" xmlns:v="urn:schemas-microsoft-com:vml" xmlns:wp14="http://schemas.microsoft.com/office/word/2010/wordprocessingDrawing" xmlns:wp="http://schemas.openxmlformats.org/drawingml/2006/wordprocessingDrawing" xmlns:w10="urn:schemas-microsoft-com:office:word" xmlns:w="http://schemas.openxmlformats.org/wordprocessingml/2006/main" xmlns:w14="http://schemas.microsoft.com/office/word/2010/wordml" xmlns:w15="http://schemas.microsoft.com/office/word/2012/wordml" xmlns:w16cex="http://schemas.microsoft.com/office/word/2018/wordml/cex" xmlns:w16cid="http://schemas.microsoft.com/office/word/2016/wordml/cid" xmlns:w16="http://schemas.microsoft.com/office/word/2018/wordml" xmlns:w16du="http://schemas.microsoft.com/office/word/2023/wordml/word16du" xmlns:w16sdtdh="http://schemas.microsoft.com/office/word/2020/wordml/sdtdatahash" xmlns:w16sdtfl="http://schemas.microsoft.com/office/word/2024/wordml/sdtformatlock" xmlns:w16se="http://schemas.microsoft.com/office/word/2015/wordml/symex" xmlns:wpg="http://schemas.microsoft.com/office/word/2010/wordprocessingGroup" xmlns:wpi="http://schemas.microsoft.com/office/word/2010/wordprocessingInk" xmlns:wne="http://schemas.microsoft.com/office/word/2006/wordml" xmlns:wps="http://schemas.microsoft.com/office/word/2010/wordprocessingShape" mc:Ignorable="w14 w15 w16se w16cid w16 w16cex w16sdtdh w16sdtfl w16du wp14">
   <w15:person w15:author="Kolja Eger">
     <w15:presenceInfo w15:providerId="Windows Live" w15:userId="075726d3555ef251"/>
   </w15:person>
@@ -4335,7 +4407,7 @@
 </file>
 
 <file path=word/styles.xml><?xml version="1.0" encoding="utf-8"?>
-<w:styles xmlns:mc="http://schemas.openxmlformats.org/markup-compatibility/2006" xmlns:r="http://schemas.openxmlformats.org/officeDocument/2006/relationships" xmlns:w="http://schemas.openxmlformats.org/wordprocessingml/2006/main" xmlns:w14="http://schemas.microsoft.com/office/word/2010/wordml" xmlns:w15="http://schemas.microsoft.com/office/word/2012/wordml" xmlns:w16cex="http://schemas.microsoft.com/office/word/2018/wordml/cex" xmlns:w16cid="http://schemas.microsoft.com/office/word/2016/wordml/cid" xmlns:w16="http://schemas.microsoft.com/office/word/2018/wordml" xmlns:w16du="http://schemas.microsoft.com/office/word/2023/wordml/word16du" xmlns:w16sdtdh="http://schemas.microsoft.com/office/word/2020/wordml/sdtdatahash" xmlns:w16se="http://schemas.microsoft.com/office/word/2015/wordml/symex" mc:Ignorable="w14 w15 w16se w16cid w16 w16cex w16sdtdh w16du">
+<w:styles xmlns:mc="http://schemas.openxmlformats.org/markup-compatibility/2006" xmlns:r="http://schemas.openxmlformats.org/officeDocument/2006/relationships" xmlns:w="http://schemas.openxmlformats.org/wordprocessingml/2006/main" xmlns:w14="http://schemas.microsoft.com/office/word/2010/wordml" xmlns:w15="http://schemas.microsoft.com/office/word/2012/wordml" xmlns:w16cex="http://schemas.microsoft.com/office/word/2018/wordml/cex" xmlns:w16cid="http://schemas.microsoft.com/office/word/2016/wordml/cid" xmlns:w16="http://schemas.microsoft.com/office/word/2018/wordml" xmlns:w16du="http://schemas.microsoft.com/office/word/2023/wordml/word16du" xmlns:w16sdtdh="http://schemas.microsoft.com/office/word/2020/wordml/sdtdatahash" xmlns:w16sdtfl="http://schemas.microsoft.com/office/word/2024/wordml/sdtformatlock" xmlns:w16se="http://schemas.microsoft.com/office/word/2015/wordml/symex" mc:Ignorable="w14 w15 w16se w16cid w16 w16cex w16sdtdh w16sdtfl w16du">
   <w:docDefaults>
     <w:rPrDefault>
       <w:rPr>

</xml_diff>